<commit_message>
Updated  Product Design Specifications
</commit_message>
<xml_diff>
--- a/T-6 Product Design Specification.docx
+++ b/T-6 Product Design Specification.docx
@@ -22,7 +22,7 @@
       <w:sdtContent>
         <w:tbl>
           <w:tblPr>
-            <w:tblpPr w:leftFromText="187" w:rightFromText="187" w:vertAnchor="page" w:horzAnchor="margin" w:tblpXSpec="center" w:tblpY="6739"/>
+            <w:tblpPr w:leftFromText="187" w:rightFromText="187" w:vertAnchor="page" w:horzAnchor="margin" w:tblpXSpec="center" w:tblpY="7697"/>
             <w:tblW w:w="4000" w:type="pct"/>
             <w:tblBorders>
               <w:left w:val="single" w:sz="18" w:space="0" w:color="4F81BD" w:themeColor="accent1"/>
@@ -181,6 +181,12 @@
         </w:tbl>
         <w:p/>
         <w:p/>
+        <w:p>
+          <w:r>
+            <w:br/>
+          </w:r>
+        </w:p>
+        <w:p/>
         <w:tbl>
           <w:tblPr>
             <w:tblpPr w:leftFromText="187" w:rightFromText="187" w:horzAnchor="margin" w:tblpXSpec="center" w:tblpYSpec="bottom"/>
@@ -215,27 +221,23 @@
         <w:p/>
         <w:p>
           <w:pPr>
+            <w:jc w:val="center"/>
             <w:rPr>
               <w:rFonts w:ascii="Times New Roman" w:hAnsi="Times New Roman" w:cs="Times New Roman"/>
             </w:rPr>
           </w:pPr>
           <w:r>
             <w:rPr>
+              <w:rFonts w:ascii="Times New Roman" w:hAnsi="Times New Roman" w:cs="Times New Roman"/>
               <w:noProof/>
+              <w:sz w:val="24"/>
+              <w:szCs w:val="24"/>
             </w:rPr>
             <w:drawing>
-              <wp:anchor distT="0" distB="0" distL="114300" distR="114300" simplePos="0" relativeHeight="251658240" behindDoc="1" locked="0" layoutInCell="1" allowOverlap="1" wp14:anchorId="2AC85A97" wp14:editId="634829D8">
-                <wp:simplePos x="0" y="0"/>
-                <wp:positionH relativeFrom="column">
-                  <wp:posOffset>1561381</wp:posOffset>
-                </wp:positionH>
-                <wp:positionV relativeFrom="paragraph">
-                  <wp:posOffset>151789</wp:posOffset>
-                </wp:positionV>
-                <wp:extent cx="2820838" cy="2060063"/>
-                <wp:effectExtent l="0" t="0" r="0" b="0"/>
-                <wp:wrapNone/>
-                <wp:docPr id="1" name="Picture 1"/>
+              <wp:inline distT="0" distB="0" distL="0" distR="0" wp14:anchorId="152892FA" wp14:editId="509B357F">
+                <wp:extent cx="4752975" cy="923925"/>
+                <wp:effectExtent l="0" t="0" r="9525" b="9525"/>
+                <wp:docPr id="2" name="Picture 2" descr="psulogo_horiz_msword"/>
                 <wp:cNvGraphicFramePr>
                   <a:graphicFrameLocks xmlns:a="http://schemas.openxmlformats.org/drawingml/2006/main" noChangeAspect="1"/>
                 </wp:cNvGraphicFramePr>
@@ -243,8 +245,10 @@
                   <a:graphicData uri="http://schemas.openxmlformats.org/drawingml/2006/picture">
                     <pic:pic xmlns:pic="http://schemas.openxmlformats.org/drawingml/2006/picture">
                       <pic:nvPicPr>
-                        <pic:cNvPr id="0" name=""/>
-                        <pic:cNvPicPr/>
+                        <pic:cNvPr id="0" name="Picture 1" descr="psulogo_horiz_msword"/>
+                        <pic:cNvPicPr>
+                          <a:picLocks noChangeAspect="1" noChangeArrowheads="1"/>
+                        </pic:cNvPicPr>
                       </pic:nvPicPr>
                       <pic:blipFill>
                         <a:blip r:embed="rId9">
@@ -254,29 +258,28 @@
                             </a:ext>
                           </a:extLst>
                         </a:blip>
+                        <a:srcRect/>
                         <a:stretch>
                           <a:fillRect/>
                         </a:stretch>
                       </pic:blipFill>
-                      <pic:spPr>
+                      <pic:spPr bwMode="auto">
                         <a:xfrm>
                           <a:off x="0" y="0"/>
-                          <a:ext cx="2822408" cy="2061210"/>
+                          <a:ext cx="4752975" cy="923925"/>
                         </a:xfrm>
                         <a:prstGeom prst="rect">
                           <a:avLst/>
                         </a:prstGeom>
+                        <a:noFill/>
+                        <a:ln>
+                          <a:noFill/>
+                        </a:ln>
                       </pic:spPr>
                     </pic:pic>
                   </a:graphicData>
                 </a:graphic>
-                <wp14:sizeRelH relativeFrom="page">
-                  <wp14:pctWidth>0</wp14:pctWidth>
-                </wp14:sizeRelH>
-                <wp14:sizeRelV relativeFrom="page">
-                  <wp14:pctHeight>0</wp14:pctHeight>
-                </wp14:sizeRelV>
-              </wp:anchor>
+              </wp:inline>
             </w:drawing>
           </w:r>
           <w:r>
@@ -334,7 +337,7 @@
           <w:r>
             <w:fldChar w:fldCharType="separate"/>
           </w:r>
-          <w:hyperlink w:anchor="_Toc465154181" w:history="1">
+          <w:hyperlink w:anchor="_Toc465166699" w:history="1">
             <w:r>
               <w:rPr>
                 <w:rStyle w:val="Hyperlink"/>
@@ -361,7 +364,7 @@
                 <w:noProof/>
                 <w:webHidden/>
               </w:rPr>
-              <w:instrText xml:space="preserve"> PAGEREF _Toc465154181 \h </w:instrText>
+              <w:instrText xml:space="preserve"> PAGEREF _Toc465166699 \h </w:instrText>
             </w:r>
             <w:r>
               <w:rPr>
@@ -403,13 +406,13 @@
               <w:noProof/>
             </w:rPr>
           </w:pPr>
-          <w:hyperlink w:anchor="_Toc465154182" w:history="1">
+          <w:hyperlink w:anchor="_Toc465166700" w:history="1">
             <w:r>
               <w:rPr>
                 <w:rStyle w:val="Hyperlink"/>
                 <w:noProof/>
               </w:rPr>
-              <w:t>NEEDS INDENTIFICATION</w:t>
+              <w:t>BACKGROUND</w:t>
             </w:r>
             <w:r>
               <w:rPr>
@@ -430,7 +433,7 @@
                 <w:noProof/>
                 <w:webHidden/>
               </w:rPr>
-              <w:instrText xml:space="preserve"> PAGEREF _Toc465154182 \h </w:instrText>
+              <w:instrText xml:space="preserve"> PAGEREF _Toc465166700 \h </w:instrText>
             </w:r>
             <w:r>
               <w:rPr>
@@ -472,12 +475,81 @@
               <w:noProof/>
             </w:rPr>
           </w:pPr>
-          <w:hyperlink w:anchor="_Toc465154183" w:history="1">
+          <w:hyperlink w:anchor="_Toc465166701" w:history="1">
             <w:r>
               <w:rPr>
                 <w:rStyle w:val="Hyperlink"/>
                 <w:noProof/>
               </w:rPr>
+              <w:t>NEEDS INDENTIFICATION</w:t>
+            </w:r>
+            <w:r>
+              <w:rPr>
+                <w:noProof/>
+                <w:webHidden/>
+              </w:rPr>
+              <w:tab/>
+            </w:r>
+            <w:r>
+              <w:rPr>
+                <w:noProof/>
+                <w:webHidden/>
+              </w:rPr>
+              <w:fldChar w:fldCharType="begin"/>
+            </w:r>
+            <w:r>
+              <w:rPr>
+                <w:noProof/>
+                <w:webHidden/>
+              </w:rPr>
+              <w:instrText xml:space="preserve"> PAGEREF _Toc465166701 \h </w:instrText>
+            </w:r>
+            <w:r>
+              <w:rPr>
+                <w:noProof/>
+                <w:webHidden/>
+              </w:rPr>
+            </w:r>
+            <w:r>
+              <w:rPr>
+                <w:noProof/>
+                <w:webHidden/>
+              </w:rPr>
+              <w:fldChar w:fldCharType="separate"/>
+            </w:r>
+            <w:r>
+              <w:rPr>
+                <w:noProof/>
+                <w:webHidden/>
+              </w:rPr>
+              <w:t>2</w:t>
+            </w:r>
+            <w:r>
+              <w:rPr>
+                <w:noProof/>
+                <w:webHidden/>
+              </w:rPr>
+              <w:fldChar w:fldCharType="end"/>
+            </w:r>
+          </w:hyperlink>
+        </w:p>
+        <w:p>
+          <w:pPr>
+            <w:pStyle w:val="TOC2"/>
+            <w:tabs>
+              <w:tab w:val="right" w:leader="dot" w:pos="9350"/>
+            </w:tabs>
+            <w:rPr>
+              <w:rFonts w:eastAsiaTheme="minorEastAsia"/>
+              <w:noProof/>
+            </w:rPr>
+          </w:pPr>
+          <w:hyperlink w:anchor="_Toc465166702" w:history="1">
+            <w:r>
+              <w:rPr>
+                <w:rStyle w:val="Hyperlink"/>
+                <w:noProof/>
+              </w:rPr>
               <w:t>OBJECTIVE</w:t>
             </w:r>
             <w:r>
@@ -499,7 +571,7 @@
                 <w:noProof/>
                 <w:webHidden/>
               </w:rPr>
-              <w:instrText xml:space="preserve"> PAGEREF _Toc465154183 \h </w:instrText>
+              <w:instrText xml:space="preserve"> PAGEREF _Toc465166702 \h </w:instrText>
             </w:r>
             <w:r>
               <w:rPr>
@@ -541,13 +613,13 @@
               <w:noProof/>
             </w:rPr>
           </w:pPr>
-          <w:hyperlink w:anchor="_Toc465154184" w:history="1">
+          <w:hyperlink w:anchor="_Toc465166703" w:history="1">
             <w:r>
               <w:rPr>
                 <w:rStyle w:val="Hyperlink"/>
                 <w:noProof/>
               </w:rPr>
-              <w:t>REQUIREMENT</w:t>
+              <w:t>REQUIREMENTS</w:t>
             </w:r>
             <w:r>
               <w:rPr>
@@ -568,7 +640,7 @@
                 <w:noProof/>
                 <w:webHidden/>
               </w:rPr>
-              <w:instrText xml:space="preserve"> PAGEREF _Toc465154184 \h </w:instrText>
+              <w:instrText xml:space="preserve"> PAGEREF _Toc465166703 \h </w:instrText>
             </w:r>
             <w:r>
               <w:rPr>
@@ -610,7 +682,7 @@
               <w:noProof/>
             </w:rPr>
           </w:pPr>
-          <w:hyperlink w:anchor="_Toc465154185" w:history="1">
+          <w:hyperlink w:anchor="_Toc465166704" w:history="1">
             <w:r>
               <w:rPr>
                 <w:rStyle w:val="Hyperlink"/>
@@ -637,7 +709,7 @@
                 <w:noProof/>
                 <w:webHidden/>
               </w:rPr>
-              <w:instrText xml:space="preserve"> PAGEREF _Toc465154185 \h </w:instrText>
+              <w:instrText xml:space="preserve"> PAGEREF _Toc465166704 \h </w:instrText>
             </w:r>
             <w:r>
               <w:rPr>
@@ -679,7 +751,7 @@
               <w:noProof/>
             </w:rPr>
           </w:pPr>
-          <w:hyperlink w:anchor="_Toc465154186" w:history="1">
+          <w:hyperlink w:anchor="_Toc465166705" w:history="1">
             <w:r>
               <w:rPr>
                 <w:rStyle w:val="Hyperlink"/>
@@ -706,7 +778,7 @@
                 <w:noProof/>
                 <w:webHidden/>
               </w:rPr>
-              <w:instrText xml:space="preserve"> PAGEREF _Toc465154186 \h </w:instrText>
+              <w:instrText xml:space="preserve"> PAGEREF _Toc465166705 \h </w:instrText>
             </w:r>
             <w:r>
               <w:rPr>
@@ -748,13 +820,13 @@
               <w:noProof/>
             </w:rPr>
           </w:pPr>
-          <w:hyperlink w:anchor="_Toc465154187" w:history="1">
+          <w:hyperlink w:anchor="_Toc465166706" w:history="1">
             <w:r>
               <w:rPr>
                 <w:rStyle w:val="Hyperlink"/>
                 <w:noProof/>
               </w:rPr>
-              <w:t>CONSTRAINTS</w:t>
+              <w:t>PERFORMANCE</w:t>
             </w:r>
             <w:r>
               <w:rPr>
@@ -775,7 +847,7 @@
                 <w:noProof/>
                 <w:webHidden/>
               </w:rPr>
-              <w:instrText xml:space="preserve"> PAGEREF _Toc465154187 \h </w:instrText>
+              <w:instrText xml:space="preserve"> PAGEREF _Toc465166706 \h </w:instrText>
             </w:r>
             <w:r>
               <w:rPr>
@@ -795,7 +867,7 @@
                 <w:noProof/>
                 <w:webHidden/>
               </w:rPr>
-              <w:t>2</w:t>
+              <w:t>3</w:t>
             </w:r>
             <w:r>
               <w:rPr>
@@ -817,13 +889,13 @@
               <w:noProof/>
             </w:rPr>
           </w:pPr>
-          <w:hyperlink w:anchor="_Toc465154188" w:history="1">
+          <w:hyperlink w:anchor="_Toc465166707" w:history="1">
             <w:r>
               <w:rPr>
                 <w:rStyle w:val="Hyperlink"/>
                 <w:noProof/>
               </w:rPr>
-              <w:t>ENERGY</w:t>
+              <w:t>ECONOMIC</w:t>
             </w:r>
             <w:r>
               <w:rPr>
@@ -844,7 +916,7 @@
                 <w:noProof/>
                 <w:webHidden/>
               </w:rPr>
-              <w:instrText xml:space="preserve"> PAGEREF _Toc465154188 \h </w:instrText>
+              <w:instrText xml:space="preserve"> PAGEREF _Toc465166707 \h </w:instrText>
             </w:r>
             <w:r>
               <w:rPr>
@@ -864,7 +936,7 @@
                 <w:noProof/>
                 <w:webHidden/>
               </w:rPr>
-              <w:t>2</w:t>
+              <w:t>3</w:t>
             </w:r>
             <w:r>
               <w:rPr>
@@ -886,13 +958,13 @@
               <w:noProof/>
             </w:rPr>
           </w:pPr>
-          <w:hyperlink w:anchor="_Toc465154189" w:history="1">
+          <w:hyperlink w:anchor="_Toc465166708" w:history="1">
             <w:r>
               <w:rPr>
                 <w:rStyle w:val="Hyperlink"/>
                 <w:noProof/>
               </w:rPr>
-              <w:t>USABILITY</w:t>
+              <w:t>CONSTRAINTS</w:t>
             </w:r>
             <w:r>
               <w:rPr>
@@ -913,7 +985,7 @@
                 <w:noProof/>
                 <w:webHidden/>
               </w:rPr>
-              <w:instrText xml:space="preserve"> PAGEREF _Toc465154189 \h </w:instrText>
+              <w:instrText xml:space="preserve"> PAGEREF _Toc465166708 \h </w:instrText>
             </w:r>
             <w:r>
               <w:rPr>
@@ -933,7 +1005,7 @@
                 <w:noProof/>
                 <w:webHidden/>
               </w:rPr>
-              <w:t>2</w:t>
+              <w:t>3</w:t>
             </w:r>
             <w:r>
               <w:rPr>
@@ -955,13 +1027,13 @@
               <w:noProof/>
             </w:rPr>
           </w:pPr>
-          <w:hyperlink w:anchor="_Toc465154190" w:history="1">
+          <w:hyperlink w:anchor="_Toc465166709" w:history="1">
             <w:r>
               <w:rPr>
                 <w:rStyle w:val="Hyperlink"/>
                 <w:noProof/>
               </w:rPr>
-              <w:t>SAFETY</w:t>
+              <w:t>ENERGY</w:t>
             </w:r>
             <w:r>
               <w:rPr>
@@ -982,7 +1054,7 @@
                 <w:noProof/>
                 <w:webHidden/>
               </w:rPr>
-              <w:instrText xml:space="preserve"> PAGEREF _Toc465154190 \h </w:instrText>
+              <w:instrText xml:space="preserve"> PAGEREF _Toc465166709 \h </w:instrText>
             </w:r>
             <w:r>
               <w:rPr>
@@ -1024,13 +1096,13 @@
               <w:noProof/>
             </w:rPr>
           </w:pPr>
-          <w:hyperlink w:anchor="_Toc465154191" w:history="1">
+          <w:hyperlink w:anchor="_Toc465166710" w:history="1">
             <w:r>
               <w:rPr>
                 <w:rStyle w:val="Hyperlink"/>
                 <w:noProof/>
               </w:rPr>
-              <w:t>LEGAL</w:t>
+              <w:t>USABILITY</w:t>
             </w:r>
             <w:r>
               <w:rPr>
@@ -1051,7 +1123,7 @@
                 <w:noProof/>
                 <w:webHidden/>
               </w:rPr>
-              <w:instrText xml:space="preserve"> PAGEREF _Toc465154191 \h </w:instrText>
+              <w:instrText xml:space="preserve"> PAGEREF _Toc465166710 \h </w:instrText>
             </w:r>
             <w:r>
               <w:rPr>
@@ -1093,13 +1165,13 @@
               <w:noProof/>
             </w:rPr>
           </w:pPr>
-          <w:hyperlink w:anchor="_Toc465154192" w:history="1">
+          <w:hyperlink w:anchor="_Toc465166711" w:history="1">
             <w:r>
               <w:rPr>
                 <w:rStyle w:val="Hyperlink"/>
                 <w:noProof/>
               </w:rPr>
-              <w:t>ENVIRONMENT</w:t>
+              <w:t>SAFETY</w:t>
             </w:r>
             <w:r>
               <w:rPr>
@@ -1120,7 +1192,7 @@
                 <w:noProof/>
                 <w:webHidden/>
               </w:rPr>
-              <w:instrText xml:space="preserve"> PAGEREF _Toc465154192 \h </w:instrText>
+              <w:instrText xml:space="preserve"> PAGEREF _Toc465166711 \h </w:instrText>
             </w:r>
             <w:r>
               <w:rPr>
@@ -1162,12 +1234,150 @@
               <w:noProof/>
             </w:rPr>
           </w:pPr>
-          <w:hyperlink w:anchor="_Toc465154193" w:history="1">
+          <w:hyperlink w:anchor="_Toc465166712" w:history="1">
             <w:r>
               <w:rPr>
                 <w:rStyle w:val="Hyperlink"/>
                 <w:noProof/>
               </w:rPr>
+              <w:t>LEGAL</w:t>
+            </w:r>
+            <w:r>
+              <w:rPr>
+                <w:noProof/>
+                <w:webHidden/>
+              </w:rPr>
+              <w:tab/>
+            </w:r>
+            <w:r>
+              <w:rPr>
+                <w:noProof/>
+                <w:webHidden/>
+              </w:rPr>
+              <w:fldChar w:fldCharType="begin"/>
+            </w:r>
+            <w:r>
+              <w:rPr>
+                <w:noProof/>
+                <w:webHidden/>
+              </w:rPr>
+              <w:instrText xml:space="preserve"> PAGEREF _Toc465166712 \h </w:instrText>
+            </w:r>
+            <w:r>
+              <w:rPr>
+                <w:noProof/>
+                <w:webHidden/>
+              </w:rPr>
+            </w:r>
+            <w:r>
+              <w:rPr>
+                <w:noProof/>
+                <w:webHidden/>
+              </w:rPr>
+              <w:fldChar w:fldCharType="separate"/>
+            </w:r>
+            <w:r>
+              <w:rPr>
+                <w:noProof/>
+                <w:webHidden/>
+              </w:rPr>
+              <w:t>4</w:t>
+            </w:r>
+            <w:r>
+              <w:rPr>
+                <w:noProof/>
+                <w:webHidden/>
+              </w:rPr>
+              <w:fldChar w:fldCharType="end"/>
+            </w:r>
+          </w:hyperlink>
+        </w:p>
+        <w:p>
+          <w:pPr>
+            <w:pStyle w:val="TOC2"/>
+            <w:tabs>
+              <w:tab w:val="right" w:leader="dot" w:pos="9350"/>
+            </w:tabs>
+            <w:rPr>
+              <w:rFonts w:eastAsiaTheme="minorEastAsia"/>
+              <w:noProof/>
+            </w:rPr>
+          </w:pPr>
+          <w:hyperlink w:anchor="_Toc465166713" w:history="1">
+            <w:r>
+              <w:rPr>
+                <w:rStyle w:val="Hyperlink"/>
+                <w:noProof/>
+              </w:rPr>
+              <w:t>ENVIRONMENT</w:t>
+            </w:r>
+            <w:r>
+              <w:rPr>
+                <w:noProof/>
+                <w:webHidden/>
+              </w:rPr>
+              <w:tab/>
+            </w:r>
+            <w:r>
+              <w:rPr>
+                <w:noProof/>
+                <w:webHidden/>
+              </w:rPr>
+              <w:fldChar w:fldCharType="begin"/>
+            </w:r>
+            <w:r>
+              <w:rPr>
+                <w:noProof/>
+                <w:webHidden/>
+              </w:rPr>
+              <w:instrText xml:space="preserve"> PAGEREF _Toc465166713 \h </w:instrText>
+            </w:r>
+            <w:r>
+              <w:rPr>
+                <w:noProof/>
+                <w:webHidden/>
+              </w:rPr>
+            </w:r>
+            <w:r>
+              <w:rPr>
+                <w:noProof/>
+                <w:webHidden/>
+              </w:rPr>
+              <w:fldChar w:fldCharType="separate"/>
+            </w:r>
+            <w:r>
+              <w:rPr>
+                <w:noProof/>
+                <w:webHidden/>
+              </w:rPr>
+              <w:t>4</w:t>
+            </w:r>
+            <w:r>
+              <w:rPr>
+                <w:noProof/>
+                <w:webHidden/>
+              </w:rPr>
+              <w:fldChar w:fldCharType="end"/>
+            </w:r>
+          </w:hyperlink>
+        </w:p>
+        <w:p>
+          <w:pPr>
+            <w:pStyle w:val="TOC2"/>
+            <w:tabs>
+              <w:tab w:val="right" w:leader="dot" w:pos="9350"/>
+            </w:tabs>
+            <w:rPr>
+              <w:rFonts w:eastAsiaTheme="minorEastAsia"/>
+              <w:noProof/>
+            </w:rPr>
+          </w:pPr>
+          <w:hyperlink w:anchor="_Toc465166714" w:history="1">
+            <w:r>
+              <w:rPr>
+                <w:rStyle w:val="Hyperlink"/>
+                <w:noProof/>
+              </w:rPr>
               <w:t>DOCUMENTATION</w:t>
             </w:r>
             <w:r>
@@ -1189,7 +1399,7 @@
                 <w:noProof/>
                 <w:webHidden/>
               </w:rPr>
-              <w:instrText xml:space="preserve"> PAGEREF _Toc465154193 \h </w:instrText>
+              <w:instrText xml:space="preserve"> PAGEREF _Toc465166714 \h </w:instrText>
             </w:r>
             <w:r>
               <w:rPr>
@@ -1209,7 +1419,7 @@
                 <w:noProof/>
                 <w:webHidden/>
               </w:rPr>
-              <w:t>3</w:t>
+              <w:t>4</w:t>
             </w:r>
             <w:r>
               <w:rPr>
@@ -1231,13 +1441,13 @@
               <w:noProof/>
             </w:rPr>
           </w:pPr>
-          <w:hyperlink w:anchor="_Toc465154194" w:history="1">
+          <w:hyperlink w:anchor="_Toc465166715" w:history="1">
             <w:r>
               <w:rPr>
                 <w:rStyle w:val="Hyperlink"/>
                 <w:noProof/>
               </w:rPr>
-              <w:t>DEVICE’S FEATURE AND FUNCTION</w:t>
+              <w:t>PRODUCT DESIGN SPECIFICATION APPROVAL</w:t>
             </w:r>
             <w:r>
               <w:rPr>
@@ -1258,145 +1468,7 @@
                 <w:noProof/>
                 <w:webHidden/>
               </w:rPr>
-              <w:instrText xml:space="preserve"> PAGEREF _Toc465154194 \h </w:instrText>
-            </w:r>
-            <w:r>
-              <w:rPr>
-                <w:noProof/>
-                <w:webHidden/>
-              </w:rPr>
-            </w:r>
-            <w:r>
-              <w:rPr>
-                <w:noProof/>
-                <w:webHidden/>
-              </w:rPr>
-              <w:fldChar w:fldCharType="separate"/>
-            </w:r>
-            <w:r>
-              <w:rPr>
-                <w:noProof/>
-                <w:webHidden/>
-              </w:rPr>
-              <w:t>3</w:t>
-            </w:r>
-            <w:r>
-              <w:rPr>
-                <w:noProof/>
-                <w:webHidden/>
-              </w:rPr>
-              <w:fldChar w:fldCharType="end"/>
-            </w:r>
-          </w:hyperlink>
-        </w:p>
-        <w:p>
-          <w:pPr>
-            <w:pStyle w:val="TOC1"/>
-            <w:tabs>
-              <w:tab w:val="right" w:leader="dot" w:pos="9350"/>
-            </w:tabs>
-            <w:rPr>
-              <w:rFonts w:eastAsiaTheme="minorEastAsia"/>
-              <w:noProof/>
-            </w:rPr>
-          </w:pPr>
-          <w:hyperlink w:anchor="_Toc465154195" w:history="1">
-            <w:r>
-              <w:rPr>
-                <w:rStyle w:val="Hyperlink"/>
-                <w:noProof/>
-              </w:rPr>
-              <w:t>PRODUCT DESIGN SPECIFICATION APPROVAL</w:t>
-            </w:r>
-            <w:r>
-              <w:rPr>
-                <w:noProof/>
-                <w:webHidden/>
-              </w:rPr>
-              <w:tab/>
-            </w:r>
-            <w:r>
-              <w:rPr>
-                <w:noProof/>
-                <w:webHidden/>
-              </w:rPr>
-              <w:fldChar w:fldCharType="begin"/>
-            </w:r>
-            <w:r>
-              <w:rPr>
-                <w:noProof/>
-                <w:webHidden/>
-              </w:rPr>
-              <w:instrText xml:space="preserve"> PAGEREF _Toc465154195 \h </w:instrText>
-            </w:r>
-            <w:r>
-              <w:rPr>
-                <w:noProof/>
-                <w:webHidden/>
-              </w:rPr>
-            </w:r>
-            <w:r>
-              <w:rPr>
-                <w:noProof/>
-                <w:webHidden/>
-              </w:rPr>
-              <w:fldChar w:fldCharType="separate"/>
-            </w:r>
-            <w:r>
-              <w:rPr>
-                <w:noProof/>
-                <w:webHidden/>
-              </w:rPr>
-              <w:t>4</w:t>
-            </w:r>
-            <w:r>
-              <w:rPr>
-                <w:noProof/>
-                <w:webHidden/>
-              </w:rPr>
-              <w:fldChar w:fldCharType="end"/>
-            </w:r>
-          </w:hyperlink>
-        </w:p>
-        <w:p>
-          <w:pPr>
-            <w:pStyle w:val="TOC1"/>
-            <w:tabs>
-              <w:tab w:val="right" w:leader="dot" w:pos="9350"/>
-            </w:tabs>
-            <w:rPr>
-              <w:rFonts w:eastAsiaTheme="minorEastAsia"/>
-              <w:noProof/>
-            </w:rPr>
-          </w:pPr>
-          <w:hyperlink w:anchor="_Toc465154196" w:history="1">
-            <w:r>
-              <w:rPr>
-                <w:rStyle w:val="Hyperlink"/>
-                <w:noProof/>
-              </w:rPr>
-              <w:t>APPENDIX: KEY TERMS</w:t>
-            </w:r>
-            <w:r>
-              <w:rPr>
-                <w:noProof/>
-                <w:webHidden/>
-              </w:rPr>
-              <w:tab/>
-            </w:r>
-            <w:r>
-              <w:rPr>
-                <w:noProof/>
-                <w:webHidden/>
-              </w:rPr>
-              <w:fldChar w:fldCharType="begin"/>
-            </w:r>
-            <w:r>
-              <w:rPr>
-                <w:noProof/>
-                <w:webHidden/>
-              </w:rPr>
-              <w:instrText xml:space="preserve"> PAGEREF _Toc465154196 \h </w:instrText>
+              <w:instrText xml:space="preserve"> PAGEREF _Toc465166715 \h </w:instrText>
             </w:r>
             <w:r>
               <w:rPr>
@@ -1451,9 +1523,8 @@
       <w:pPr>
         <w:pStyle w:val="Heading1"/>
       </w:pPr>
-      <w:bookmarkStart w:id="0" w:name="_Toc465154181"/>
-      <w:r>
-        <w:lastRenderedPageBreak/>
+      <w:bookmarkStart w:id="0" w:name="_Toc465166699"/>
+      <w:r>
         <w:t>INTRODUCTION:</w:t>
       </w:r>
       <w:bookmarkEnd w:id="0"/>
@@ -1462,11 +1533,39 @@
       <w:pPr>
         <w:pStyle w:val="Heading2"/>
       </w:pPr>
-      <w:bookmarkStart w:id="1" w:name="_Toc465154182"/>
+      <w:bookmarkStart w:id="1" w:name="_Toc465166700"/>
+      <w:r>
+        <w:t>BACKGROUND</w:t>
+      </w:r>
+      <w:bookmarkEnd w:id="1"/>
+    </w:p>
+    <w:p>
+      <w:pPr>
+        <w:ind w:left="720" w:firstLine="720"/>
+        <w:rPr>
+          <w:rFonts w:ascii="Times New Roman" w:hAnsi="Times New Roman" w:cs="Times New Roman"/>
+          <w:sz w:val="24"/>
+          <w:szCs w:val="24"/>
+        </w:rPr>
+      </w:pPr>
+      <w:r>
+        <w:rPr>
+          <w:rFonts w:ascii="Times New Roman" w:hAnsi="Times New Roman" w:cs="Times New Roman"/>
+          <w:sz w:val="24"/>
+          <w:szCs w:val="24"/>
+        </w:rPr>
+        <w:t>This device will facilitate easy short range push-to-talk communication, where speech or cellphone interactions may be difficult or impossible. Device will be present in multiple locations throughout residence or workplace to allow for multiple simultaneous room to room communications.</w:t>
+      </w:r>
+    </w:p>
+    <w:p>
+      <w:pPr>
+        <w:pStyle w:val="Heading2"/>
+      </w:pPr>
+      <w:bookmarkStart w:id="2" w:name="_Toc465166701"/>
       <w:r>
         <w:t>NEEDS INDENTIFICATION</w:t>
       </w:r>
-      <w:bookmarkEnd w:id="1"/>
+      <w:bookmarkEnd w:id="2"/>
     </w:p>
     <w:p>
       <w:pPr>
@@ -1487,23 +1586,25 @@
           <w:sz w:val="24"/>
           <w:szCs w:val="24"/>
         </w:rPr>
-        <w:t>Cellphone’s signal is wea</w:t>
-      </w:r>
-      <w:r>
-        <w:rPr>
-          <w:rFonts w:ascii="Times New Roman" w:hAnsi="Times New Roman" w:cs="Times New Roman"/>
-          <w:sz w:val="24"/>
-          <w:szCs w:val="24"/>
-        </w:rPr>
-        <w:t>k in some</w:t>
-      </w:r>
-      <w:r>
-        <w:rPr>
-          <w:rFonts w:ascii="Times New Roman" w:hAnsi="Times New Roman" w:cs="Times New Roman"/>
-          <w:sz w:val="24"/>
-          <w:szCs w:val="24"/>
-        </w:rPr>
-        <w:t xml:space="preserve"> areas.</w:t>
+        <w:t xml:space="preserve">Interactive feedback mechanism to determine </w:t>
+      </w:r>
+      <w:proofErr w:type="gramStart"/>
+      <w:r>
+        <w:rPr>
+          <w:rFonts w:ascii="Times New Roman" w:hAnsi="Times New Roman" w:cs="Times New Roman"/>
+          <w:sz w:val="24"/>
+          <w:szCs w:val="24"/>
+        </w:rPr>
+        <w:t>who’s</w:t>
+      </w:r>
+      <w:proofErr w:type="gramEnd"/>
+      <w:r>
+        <w:rPr>
+          <w:rFonts w:ascii="Times New Roman" w:hAnsi="Times New Roman" w:cs="Times New Roman"/>
+          <w:sz w:val="24"/>
+          <w:szCs w:val="24"/>
+        </w:rPr>
+        <w:t xml:space="preserve"> sending or receiving data.</w:t>
       </w:r>
     </w:p>
     <w:p>
@@ -1525,7 +1626,7 @@
           <w:sz w:val="24"/>
           <w:szCs w:val="24"/>
         </w:rPr>
-        <w:t>People always want to contact together for their business.</w:t>
+        <w:t>Communicate to single or multiple devices simultaneously.</w:t>
       </w:r>
     </w:p>
     <w:p>
@@ -1547,7 +1648,7 @@
           <w:sz w:val="24"/>
           <w:szCs w:val="24"/>
         </w:rPr>
-        <w:t>People want the device which is ready to talk when they are working.</w:t>
+        <w:t>Ease of use (i.e. time to learn how to use must be within a minute)</w:t>
       </w:r>
     </w:p>
     <w:p>
@@ -1569,66 +1670,95 @@
           <w:sz w:val="24"/>
           <w:szCs w:val="24"/>
         </w:rPr>
-        <w:t>People need the device which can replace cellphone to help them connect in some security area</w:t>
+        <w:t>Must provide clear voice-band data transfer.</w:t>
+      </w:r>
+    </w:p>
+    <w:p>
+      <w:pPr>
+        <w:pStyle w:val="ListParagraph"/>
+        <w:numPr>
+          <w:ilvl w:val="0"/>
+          <w:numId w:val="3"/>
+        </w:numPr>
+        <w:rPr>
+          <w:rFonts w:ascii="Times New Roman" w:hAnsi="Times New Roman" w:cs="Times New Roman"/>
+          <w:sz w:val="24"/>
+          <w:szCs w:val="24"/>
+        </w:rPr>
+      </w:pPr>
+      <w:r>
+        <w:rPr>
+          <w:rFonts w:ascii="Times New Roman" w:hAnsi="Times New Roman" w:cs="Times New Roman"/>
+          <w:sz w:val="24"/>
+          <w:szCs w:val="24"/>
+        </w:rPr>
+        <w:t>Final production cost per unit has to be under $20.</w:t>
       </w:r>
     </w:p>
     <w:p>
       <w:pPr>
         <w:pStyle w:val="Heading2"/>
       </w:pPr>
-      <w:bookmarkStart w:id="2" w:name="_Toc465154183"/>
+      <w:bookmarkStart w:id="3" w:name="_Toc465166702"/>
       <w:r>
         <w:t>OBJECTIVE</w:t>
       </w:r>
-      <w:bookmarkEnd w:id="2"/>
-    </w:p>
-    <w:p>
-      <w:pPr>
-        <w:pStyle w:val="ListParagraph"/>
-        <w:ind w:left="1080" w:firstLine="360"/>
-        <w:rPr>
-          <w:rFonts w:ascii="Times New Roman" w:hAnsi="Times New Roman" w:cs="Times New Roman"/>
-          <w:sz w:val="24"/>
-          <w:szCs w:val="24"/>
-        </w:rPr>
-      </w:pPr>
-      <w:r>
-        <w:rPr>
-          <w:rFonts w:ascii="Times New Roman" w:hAnsi="Times New Roman" w:cs="Times New Roman"/>
-          <w:sz w:val="24"/>
-          <w:szCs w:val="24"/>
-        </w:rPr>
-        <w:t>The objective of the project is to create a device that allows people to talk with each other when located in different rooms of the same building. The device should correctly connect to the module which people want to talk, and it have to be safe, easy to use.</w:t>
+      <w:bookmarkEnd w:id="3"/>
+    </w:p>
+    <w:p>
+      <w:pPr>
+        <w:ind w:left="720" w:firstLine="720"/>
+        <w:rPr>
+          <w:rFonts w:ascii="Times New Roman" w:hAnsi="Times New Roman" w:cs="Times New Roman"/>
+          <w:sz w:val="24"/>
+          <w:szCs w:val="24"/>
+        </w:rPr>
+      </w:pPr>
+      <w:r>
+        <w:rPr>
+          <w:rFonts w:ascii="Times New Roman" w:hAnsi="Times New Roman" w:cs="Times New Roman"/>
+          <w:sz w:val="24"/>
+          <w:szCs w:val="24"/>
+        </w:rPr>
+        <w:t xml:space="preserve">The objective of the project is to create a device that allows people to talk with each other </w:t>
+      </w:r>
+      <w:r>
+        <w:rPr>
+          <w:rFonts w:ascii="Times New Roman" w:hAnsi="Times New Roman" w:cs="Times New Roman"/>
+          <w:sz w:val="24"/>
+          <w:szCs w:val="24"/>
+        </w:rPr>
+        <w:t>while</w:t>
+      </w:r>
+      <w:r>
+        <w:rPr>
+          <w:rFonts w:ascii="Times New Roman" w:hAnsi="Times New Roman" w:cs="Times New Roman"/>
+          <w:sz w:val="24"/>
+          <w:szCs w:val="24"/>
+        </w:rPr>
+        <w:t xml:space="preserve"> located in different rooms of the same building. The device should </w:t>
+      </w:r>
+      <w:r>
+        <w:rPr>
+          <w:rFonts w:ascii="Times New Roman" w:hAnsi="Times New Roman" w:cs="Times New Roman"/>
+          <w:sz w:val="24"/>
+          <w:szCs w:val="24"/>
+        </w:rPr>
+        <w:t>be modular to allow for ease of repair and user setup. User interface should be clear and straight forward.</w:t>
       </w:r>
     </w:p>
     <w:p>
       <w:pPr>
         <w:pStyle w:val="Heading1"/>
       </w:pPr>
-      <w:bookmarkStart w:id="3" w:name="_Toc465154184"/>
+      <w:bookmarkStart w:id="4" w:name="_Toc465166703"/>
       <w:r>
         <w:t>REQUIREMENT</w:t>
       </w:r>
-      <w:bookmarkEnd w:id="3"/>
-    </w:p>
-    <w:p>
-      <w:pPr>
-        <w:pStyle w:val="ListParagraph"/>
-        <w:ind w:firstLine="720"/>
-        <w:rPr>
-          <w:rFonts w:ascii="Times New Roman" w:hAnsi="Times New Roman" w:cs="Times New Roman"/>
-          <w:sz w:val="24"/>
-          <w:szCs w:val="24"/>
-        </w:rPr>
-      </w:pPr>
-      <w:r>
-        <w:rPr>
-          <w:rFonts w:ascii="Times New Roman" w:hAnsi="Times New Roman" w:cs="Times New Roman"/>
-          <w:sz w:val="24"/>
-          <w:szCs w:val="24"/>
-        </w:rPr>
-        <w:t>This section describes the requirements of the device</w:t>
-      </w:r>
+      <w:r>
+        <w:t>S</w:t>
+      </w:r>
+      <w:bookmarkEnd w:id="4"/>
     </w:p>
     <w:p>
       <w:pPr>
@@ -1640,7 +1770,7 @@
           <w:szCs w:val="24"/>
         </w:rPr>
       </w:pPr>
-      <w:bookmarkStart w:id="4" w:name="_Toc465154185"/>
+      <w:bookmarkStart w:id="5" w:name="_Toc465166704"/>
       <w:r>
         <w:rPr>
           <w:rStyle w:val="Heading2Char"/>
@@ -1648,7 +1778,7 @@
         </w:rPr>
         <w:t>OPERATION</w:t>
       </w:r>
-      <w:bookmarkEnd w:id="4"/>
+      <w:bookmarkEnd w:id="5"/>
     </w:p>
     <w:p>
       <w:pPr>
@@ -1659,26 +1789,24 @@
         </w:numPr>
         <w:spacing w:after="0"/>
         <w:rPr>
-          <w:rFonts w:ascii="Times New Roman" w:hAnsi="Times New Roman" w:cs="Times New Roman"/>
-          <w:sz w:val="24"/>
-          <w:szCs w:val="24"/>
-        </w:rPr>
-      </w:pPr>
-      <w:r>
-        <w:rPr>
-          <w:rFonts w:ascii="Times New Roman" w:hAnsi="Times New Roman" w:cs="Times New Roman"/>
-          <w:sz w:val="24"/>
-          <w:szCs w:val="24"/>
-        </w:rPr>
-        <w:t>T</w:t>
-      </w:r>
-      <w:r>
-        <w:rPr>
-          <w:rFonts w:ascii="Times New Roman" w:hAnsi="Times New Roman" w:cs="Times New Roman"/>
-          <w:sz w:val="24"/>
-          <w:szCs w:val="24"/>
-        </w:rPr>
-        <w:t>he device should be portable and easy to use</w:t>
+          <w:b/>
+        </w:rPr>
+      </w:pPr>
+      <w:r>
+        <w:rPr>
+          <w:rFonts w:ascii="Times New Roman" w:hAnsi="Times New Roman" w:cs="Times New Roman"/>
+          <w:sz w:val="24"/>
+          <w:szCs w:val="24"/>
+        </w:rPr>
+        <w:t xml:space="preserve">This product </w:t>
+      </w:r>
+      <w:r>
+        <w:rPr>
+          <w:rFonts w:ascii="Times New Roman" w:hAnsi="Times New Roman" w:cs="Times New Roman"/>
+          <w:sz w:val="24"/>
+          <w:szCs w:val="24"/>
+        </w:rPr>
+        <w:t>can operate in any office, room, factor floor, etc.</w:t>
       </w:r>
     </w:p>
     <w:p>
@@ -1690,27 +1818,48 @@
         </w:numPr>
         <w:spacing w:after="0"/>
         <w:rPr>
-          <w:rFonts w:ascii="Times New Roman" w:hAnsi="Times New Roman" w:cs="Times New Roman"/>
-        </w:rPr>
-      </w:pPr>
-      <w:r>
-        <w:rPr>
-          <w:rFonts w:ascii="Times New Roman" w:hAnsi="Times New Roman" w:cs="Times New Roman"/>
-          <w:sz w:val="24"/>
-          <w:szCs w:val="24"/>
-        </w:rPr>
-        <w:t>The operation of the device should not affect user’s activity</w:t>
+          <w:b/>
+        </w:rPr>
+      </w:pPr>
+      <w:r>
+        <w:rPr>
+          <w:rFonts w:ascii="Times New Roman" w:hAnsi="Times New Roman" w:cs="Times New Roman"/>
+          <w:sz w:val="24"/>
+          <w:szCs w:val="24"/>
+        </w:rPr>
+        <w:t>The device must operate in temperatures between -30 °C to 70 °C.</w:t>
+      </w:r>
+    </w:p>
+    <w:p>
+      <w:pPr>
+        <w:pStyle w:val="ListParagraph"/>
+        <w:numPr>
+          <w:ilvl w:val="0"/>
+          <w:numId w:val="31"/>
+        </w:numPr>
+        <w:spacing w:after="0"/>
+        <w:rPr>
+          <w:b/>
+        </w:rPr>
+      </w:pPr>
+      <w:r>
+        <w:rPr>
+          <w:rFonts w:ascii="Times New Roman" w:hAnsi="Times New Roman" w:cs="Times New Roman"/>
+          <w:sz w:val="24"/>
+          <w:szCs w:val="24"/>
+        </w:rPr>
+        <w:t>The device dimensions will not exceed 5” x 5” x 5”.</w:t>
       </w:r>
     </w:p>
     <w:p>
       <w:pPr>
         <w:pStyle w:val="Heading2"/>
       </w:pPr>
-      <w:bookmarkStart w:id="5" w:name="_Toc465154186"/>
+      <w:bookmarkStart w:id="6" w:name="_Toc465166705"/>
       <w:r>
         <w:t>FUNCTIONALITY</w:t>
       </w:r>
-      <w:bookmarkEnd w:id="5"/>
+      <w:bookmarkEnd w:id="6"/>
     </w:p>
     <w:p>
       <w:pPr>
@@ -1732,7 +1881,7 @@
           <w:sz w:val="24"/>
           <w:szCs w:val="24"/>
         </w:rPr>
-        <w:t>Each intercom will have buttons which will enable the user to select which rooms they wish to speak to.</w:t>
+        <w:t>User’s push room selectable buttons that enable to communicate in a point-to-point or broadcast state.</w:t>
       </w:r>
     </w:p>
     <w:p>
@@ -1755,7 +1904,7 @@
           <w:sz w:val="24"/>
           <w:szCs w:val="24"/>
         </w:rPr>
-        <w:t>LEDs in each intercom will turn on to show which the other intercom is contacting</w:t>
+        <w:t>All intercom units will house LED indicators to identify the end user it is communicating with.</w:t>
       </w:r>
     </w:p>
     <w:p>
@@ -1778,18 +1927,561 @@
           <w:sz w:val="24"/>
           <w:szCs w:val="24"/>
         </w:rPr>
-        <w:t>Control volume can be used to adjust the volume on each intercom.</w:t>
+        <w:t>An external control</w:t>
+      </w:r>
+      <w:r>
+        <w:rPr>
+          <w:rFonts w:ascii="Times New Roman" w:hAnsi="Times New Roman" w:cs="Times New Roman"/>
+          <w:sz w:val="24"/>
+          <w:szCs w:val="24"/>
+        </w:rPr>
+        <w:t xml:space="preserve"> </w:t>
+      </w:r>
+      <w:r>
+        <w:rPr>
+          <w:rFonts w:ascii="Times New Roman" w:hAnsi="Times New Roman" w:cs="Times New Roman"/>
+          <w:sz w:val="24"/>
+          <w:szCs w:val="24"/>
+        </w:rPr>
+        <w:t>knob is to</w:t>
+      </w:r>
+      <w:r>
+        <w:rPr>
+          <w:rFonts w:ascii="Times New Roman" w:hAnsi="Times New Roman" w:cs="Times New Roman"/>
+          <w:sz w:val="24"/>
+          <w:szCs w:val="24"/>
+        </w:rPr>
+        <w:t xml:space="preserve"> be used to adjust the</w:t>
+      </w:r>
+      <w:r>
+        <w:rPr>
+          <w:rFonts w:ascii="Times New Roman" w:hAnsi="Times New Roman" w:cs="Times New Roman"/>
+          <w:sz w:val="24"/>
+          <w:szCs w:val="24"/>
+        </w:rPr>
+        <w:t xml:space="preserve"> speaker volume on each intercom unit.</w:t>
+      </w:r>
+    </w:p>
+    <w:p>
+      <w:pPr>
+        <w:pStyle w:val="ListParagraph"/>
+        <w:numPr>
+          <w:ilvl w:val="0"/>
+          <w:numId w:val="32"/>
+        </w:numPr>
+        <w:spacing w:after="0"/>
+        <w:rPr>
+          <w:rFonts w:ascii="Times New Roman" w:hAnsi="Times New Roman" w:cs="Times New Roman"/>
+          <w:sz w:val="24"/>
+          <w:szCs w:val="24"/>
+        </w:rPr>
+      </w:pPr>
+      <w:r>
+        <w:rPr>
+          <w:rFonts w:ascii="Times New Roman" w:hAnsi="Times New Roman" w:cs="Times New Roman"/>
+          <w:sz w:val="24"/>
+          <w:szCs w:val="24"/>
+        </w:rPr>
+        <w:t>Each intercom unit will communicate by wired connection</w:t>
+      </w:r>
+      <w:r>
+        <w:rPr>
+          <w:rFonts w:ascii="Times New Roman" w:hAnsi="Times New Roman" w:cs="Times New Roman"/>
+          <w:sz w:val="24"/>
+          <w:szCs w:val="24"/>
+        </w:rPr>
+        <w:t>.</w:t>
+      </w:r>
+      <w:bookmarkStart w:id="7" w:name="_GoBack"/>
+      <w:bookmarkEnd w:id="7"/>
+    </w:p>
+    <w:p>
+      <w:pPr>
+        <w:pStyle w:val="ListParagraph"/>
+        <w:numPr>
+          <w:ilvl w:val="0"/>
+          <w:numId w:val="32"/>
+        </w:numPr>
+        <w:spacing w:after="0"/>
+        <w:rPr>
+          <w:rFonts w:ascii="Times New Roman" w:hAnsi="Times New Roman" w:cs="Times New Roman"/>
+          <w:sz w:val="24"/>
+          <w:szCs w:val="24"/>
+        </w:rPr>
+      </w:pPr>
+      <w:r>
+        <w:rPr>
+          <w:rFonts w:ascii="Times New Roman" w:hAnsi="Times New Roman" w:cs="Times New Roman"/>
+          <w:sz w:val="24"/>
+          <w:szCs w:val="24"/>
+        </w:rPr>
+        <w:t>Transmit user voice will be audio displayed by a speaker in each intercom unit.</w:t>
       </w:r>
     </w:p>
     <w:p>
       <w:pPr>
         <w:pStyle w:val="Heading2"/>
       </w:pPr>
-      <w:bookmarkStart w:id="6" w:name="_Toc465154187"/>
+      <w:bookmarkStart w:id="8" w:name="_Toc465166706"/>
+      <w:r>
+        <w:t>PERFORMANCE</w:t>
+      </w:r>
+      <w:bookmarkEnd w:id="8"/>
+    </w:p>
+    <w:p>
+      <w:pPr>
+        <w:pStyle w:val="ListParagraph"/>
+        <w:numPr>
+          <w:ilvl w:val="0"/>
+          <w:numId w:val="37"/>
+        </w:numPr>
+        <w:ind w:left="1800"/>
+      </w:pPr>
+      <w:r>
+        <w:rPr>
+          <w:rFonts w:ascii="Times New Roman" w:hAnsi="Times New Roman" w:cs="Times New Roman"/>
+          <w:sz w:val="24"/>
+          <w:szCs w:val="24"/>
+        </w:rPr>
+        <w:t xml:space="preserve">A minimum of </w:t>
+      </w:r>
+      <w:r>
+        <w:rPr>
+          <w:rFonts w:ascii="Times New Roman" w:hAnsi="Times New Roman" w:cs="Times New Roman"/>
+          <w:sz w:val="24"/>
+          <w:szCs w:val="24"/>
+        </w:rPr>
+        <w:t xml:space="preserve">8 kHz </w:t>
+      </w:r>
+      <w:r>
+        <w:rPr>
+          <w:rFonts w:ascii="Times New Roman" w:hAnsi="Times New Roman" w:cs="Times New Roman"/>
+          <w:sz w:val="24"/>
+          <w:szCs w:val="24"/>
+        </w:rPr>
+        <w:t xml:space="preserve">audio </w:t>
+      </w:r>
+      <w:r>
+        <w:rPr>
+          <w:rFonts w:ascii="Times New Roman" w:hAnsi="Times New Roman" w:cs="Times New Roman"/>
+          <w:sz w:val="24"/>
+          <w:szCs w:val="24"/>
+        </w:rPr>
+        <w:t>sampling rate with</w:t>
+      </w:r>
+      <w:r>
+        <w:rPr>
+          <w:rFonts w:ascii="Times New Roman" w:hAnsi="Times New Roman" w:cs="Times New Roman"/>
+          <w:sz w:val="24"/>
+          <w:szCs w:val="24"/>
+        </w:rPr>
+        <w:t xml:space="preserve"> </w:t>
+      </w:r>
+      <w:r>
+        <w:rPr>
+          <w:rFonts w:ascii="Times New Roman" w:hAnsi="Times New Roman" w:cs="Times New Roman"/>
+          <w:sz w:val="24"/>
+          <w:szCs w:val="24"/>
+        </w:rPr>
+        <w:t>8 bits</w:t>
+      </w:r>
+      <w:r>
+        <w:rPr>
+          <w:rFonts w:ascii="Times New Roman" w:hAnsi="Times New Roman" w:cs="Times New Roman"/>
+          <w:sz w:val="24"/>
+          <w:szCs w:val="24"/>
+        </w:rPr>
+        <w:t xml:space="preserve"> of resolution.</w:t>
+      </w:r>
+    </w:p>
+    <w:p>
+      <w:pPr>
+        <w:pStyle w:val="ListParagraph"/>
+        <w:numPr>
+          <w:ilvl w:val="0"/>
+          <w:numId w:val="37"/>
+        </w:numPr>
+        <w:ind w:left="1800"/>
+      </w:pPr>
+      <w:r>
+        <w:rPr>
+          <w:rFonts w:ascii="Times New Roman" w:hAnsi="Times New Roman" w:cs="Times New Roman"/>
+          <w:sz w:val="24"/>
+          <w:szCs w:val="24"/>
+        </w:rPr>
+        <w:t>E</w:t>
+      </w:r>
+      <w:r>
+        <w:rPr>
+          <w:rFonts w:ascii="Times New Roman" w:hAnsi="Times New Roman" w:cs="Times New Roman"/>
+          <w:sz w:val="24"/>
+          <w:szCs w:val="24"/>
+        </w:rPr>
+        <w:t>xternal comm</w:t>
+      </w:r>
+      <w:r>
+        <w:rPr>
+          <w:rFonts w:ascii="Times New Roman" w:hAnsi="Times New Roman" w:cs="Times New Roman"/>
+          <w:sz w:val="24"/>
+          <w:szCs w:val="24"/>
+        </w:rPr>
+        <w:t>unication, microphone, speakers and</w:t>
+      </w:r>
+      <w:r>
+        <w:rPr>
+          <w:rFonts w:ascii="Times New Roman" w:hAnsi="Times New Roman" w:cs="Times New Roman"/>
+          <w:sz w:val="24"/>
+          <w:szCs w:val="24"/>
+        </w:rPr>
+        <w:t xml:space="preserve"> input buttons.</w:t>
+      </w:r>
+    </w:p>
+    <w:p>
+      <w:pPr>
+        <w:pStyle w:val="ListParagraph"/>
+        <w:numPr>
+          <w:ilvl w:val="0"/>
+          <w:numId w:val="37"/>
+        </w:numPr>
+        <w:ind w:left="1800"/>
+        <w:rPr>
+          <w:rFonts w:ascii="Times New Roman" w:hAnsi="Times New Roman" w:cs="Times New Roman"/>
+          <w:sz w:val="24"/>
+          <w:szCs w:val="24"/>
+        </w:rPr>
+      </w:pPr>
+      <w:r>
+        <w:rPr>
+          <w:rFonts w:ascii="Times New Roman" w:hAnsi="Times New Roman" w:cs="Times New Roman"/>
+          <w:sz w:val="24"/>
+          <w:szCs w:val="24"/>
+        </w:rPr>
+        <w:t>The voice band ranges from 100</w:t>
+      </w:r>
+      <w:r>
+        <w:rPr>
+          <w:rFonts w:ascii="Times New Roman" w:hAnsi="Times New Roman" w:cs="Times New Roman"/>
+          <w:sz w:val="24"/>
+          <w:szCs w:val="24"/>
+        </w:rPr>
+        <w:t xml:space="preserve"> </w:t>
+      </w:r>
+      <w:r>
+        <w:rPr>
+          <w:rFonts w:ascii="Times New Roman" w:hAnsi="Times New Roman" w:cs="Times New Roman"/>
+          <w:sz w:val="24"/>
+          <w:szCs w:val="24"/>
+        </w:rPr>
+        <w:t>Hz to 3</w:t>
+      </w:r>
+      <w:r>
+        <w:rPr>
+          <w:rFonts w:ascii="Times New Roman" w:hAnsi="Times New Roman" w:cs="Times New Roman"/>
+          <w:sz w:val="24"/>
+          <w:szCs w:val="24"/>
+        </w:rPr>
+        <w:t xml:space="preserve"> </w:t>
+      </w:r>
+      <w:r>
+        <w:rPr>
+          <w:rFonts w:ascii="Times New Roman" w:hAnsi="Times New Roman" w:cs="Times New Roman"/>
+          <w:sz w:val="24"/>
+          <w:szCs w:val="24"/>
+        </w:rPr>
+        <w:t>kHz.</w:t>
+      </w:r>
+    </w:p>
+    <w:p>
+      <w:pPr>
+        <w:pStyle w:val="Heading2"/>
+      </w:pPr>
+      <w:bookmarkStart w:id="9" w:name="_Toc465166707"/>
+      <w:r>
+        <w:t>ECONOMIC</w:t>
+      </w:r>
+      <w:bookmarkEnd w:id="9"/>
+    </w:p>
+    <w:p>
+      <w:pPr>
+        <w:pStyle w:val="ListParagraph"/>
+        <w:numPr>
+          <w:ilvl w:val="0"/>
+          <w:numId w:val="38"/>
+        </w:numPr>
+        <w:ind w:left="1800"/>
+        <w:rPr>
+          <w:rFonts w:ascii="Times New Roman" w:hAnsi="Times New Roman" w:cs="Times New Roman"/>
+          <w:sz w:val="24"/>
+          <w:szCs w:val="24"/>
+        </w:rPr>
+      </w:pPr>
+      <w:r>
+        <w:rPr>
+          <w:rFonts w:ascii="Times New Roman" w:hAnsi="Times New Roman" w:cs="Times New Roman"/>
+          <w:sz w:val="24"/>
+          <w:szCs w:val="24"/>
+        </w:rPr>
+        <w:t>Cost of Design</w:t>
+      </w:r>
+    </w:p>
+    <w:p>
+      <w:pPr>
+        <w:pStyle w:val="ListParagraph"/>
+        <w:numPr>
+          <w:ilvl w:val="2"/>
+          <w:numId w:val="38"/>
+        </w:numPr>
+        <w:rPr>
+          <w:rFonts w:ascii="Times New Roman" w:hAnsi="Times New Roman" w:cs="Times New Roman"/>
+          <w:sz w:val="24"/>
+          <w:szCs w:val="24"/>
+        </w:rPr>
+      </w:pPr>
+      <w:r>
+        <w:rPr>
+          <w:rFonts w:ascii="Times New Roman" w:hAnsi="Times New Roman" w:cs="Times New Roman"/>
+          <w:sz w:val="24"/>
+          <w:szCs w:val="24"/>
+        </w:rPr>
+        <w:t>Preliminary development budget of $200</w:t>
+      </w:r>
+    </w:p>
+    <w:p>
+      <w:pPr>
+        <w:pStyle w:val="ListParagraph"/>
+        <w:numPr>
+          <w:ilvl w:val="2"/>
+          <w:numId w:val="38"/>
+        </w:numPr>
+        <w:rPr>
+          <w:rFonts w:ascii="Times New Roman" w:hAnsi="Times New Roman" w:cs="Times New Roman"/>
+          <w:sz w:val="24"/>
+          <w:szCs w:val="24"/>
+        </w:rPr>
+      </w:pPr>
+      <w:r>
+        <w:rPr>
+          <w:rFonts w:ascii="Times New Roman" w:hAnsi="Times New Roman" w:cs="Times New Roman"/>
+          <w:sz w:val="24"/>
+          <w:szCs w:val="24"/>
+        </w:rPr>
+        <w:t>Price of components need to be evaluate for the following parts:</w:t>
+      </w:r>
+    </w:p>
+    <w:p>
+      <w:pPr>
+        <w:pStyle w:val="ListParagraph"/>
+        <w:numPr>
+          <w:ilvl w:val="3"/>
+          <w:numId w:val="38"/>
+        </w:numPr>
+        <w:rPr>
+          <w:rFonts w:ascii="Times New Roman" w:hAnsi="Times New Roman" w:cs="Times New Roman"/>
+          <w:sz w:val="24"/>
+          <w:szCs w:val="24"/>
+        </w:rPr>
+      </w:pPr>
+      <w:r>
+        <w:rPr>
+          <w:rFonts w:ascii="Times New Roman" w:hAnsi="Times New Roman" w:cs="Times New Roman"/>
+          <w:sz w:val="24"/>
+          <w:szCs w:val="24"/>
+        </w:rPr>
+        <w:t>Processor, wireless adapter, audio codec, microphone, speaker, etc.</w:t>
+      </w:r>
+    </w:p>
+    <w:p>
+      <w:pPr>
+        <w:pStyle w:val="ListParagraph"/>
+        <w:numPr>
+          <w:ilvl w:val="0"/>
+          <w:numId w:val="38"/>
+        </w:numPr>
+        <w:ind w:left="1800"/>
+        <w:rPr>
+          <w:rFonts w:ascii="Times New Roman" w:hAnsi="Times New Roman" w:cs="Times New Roman"/>
+          <w:sz w:val="24"/>
+          <w:szCs w:val="24"/>
+        </w:rPr>
+      </w:pPr>
+      <w:r>
+        <w:rPr>
+          <w:rFonts w:ascii="Times New Roman" w:hAnsi="Times New Roman" w:cs="Times New Roman"/>
+          <w:sz w:val="24"/>
+          <w:szCs w:val="24"/>
+        </w:rPr>
+        <w:t>Cost to Manufacture</w:t>
+      </w:r>
+    </w:p>
+    <w:p>
+      <w:pPr>
+        <w:pStyle w:val="ListParagraph"/>
+        <w:numPr>
+          <w:ilvl w:val="1"/>
+          <w:numId w:val="38"/>
+        </w:numPr>
+        <w:ind w:left="2160"/>
+        <w:rPr>
+          <w:rFonts w:ascii="Times New Roman" w:hAnsi="Times New Roman" w:cs="Times New Roman"/>
+          <w:sz w:val="24"/>
+          <w:szCs w:val="24"/>
+        </w:rPr>
+      </w:pPr>
+      <w:r>
+        <w:rPr>
+          <w:rFonts w:ascii="Times New Roman" w:hAnsi="Times New Roman" w:cs="Times New Roman"/>
+          <w:sz w:val="24"/>
+          <w:szCs w:val="24"/>
+        </w:rPr>
+        <w:t>Total parts and manufacturing cost cannot exceed $20 per unit.</w:t>
+      </w:r>
+    </w:p>
+    <w:p>
+      <w:pPr>
+        <w:pStyle w:val="ListParagraph"/>
+        <w:numPr>
+          <w:ilvl w:val="0"/>
+          <w:numId w:val="38"/>
+        </w:numPr>
+        <w:ind w:left="1800"/>
+        <w:rPr>
+          <w:rFonts w:ascii="Times New Roman" w:hAnsi="Times New Roman" w:cs="Times New Roman"/>
+          <w:sz w:val="24"/>
+          <w:szCs w:val="24"/>
+        </w:rPr>
+      </w:pPr>
+      <w:r>
+        <w:rPr>
+          <w:rFonts w:ascii="Times New Roman" w:hAnsi="Times New Roman" w:cs="Times New Roman"/>
+          <w:sz w:val="24"/>
+          <w:szCs w:val="24"/>
+        </w:rPr>
+        <w:t>Cost of Ownership</w:t>
+      </w:r>
+    </w:p>
+    <w:p>
+      <w:pPr>
+        <w:pStyle w:val="ListParagraph"/>
+        <w:numPr>
+          <w:ilvl w:val="1"/>
+          <w:numId w:val="38"/>
+        </w:numPr>
+        <w:ind w:left="2160"/>
+        <w:rPr>
+          <w:rFonts w:ascii="Times New Roman" w:hAnsi="Times New Roman" w:cs="Times New Roman"/>
+          <w:sz w:val="24"/>
+          <w:szCs w:val="24"/>
+        </w:rPr>
+      </w:pPr>
+      <w:r>
+        <w:rPr>
+          <w:rFonts w:ascii="Times New Roman" w:hAnsi="Times New Roman" w:cs="Times New Roman"/>
+          <w:sz w:val="24"/>
+          <w:szCs w:val="24"/>
+        </w:rPr>
+        <w:t>No maintenance cost</w:t>
+      </w:r>
+    </w:p>
+    <w:p>
+      <w:pPr>
+        <w:pStyle w:val="ListParagraph"/>
+        <w:numPr>
+          <w:ilvl w:val="1"/>
+          <w:numId w:val="38"/>
+        </w:numPr>
+        <w:ind w:left="2160"/>
+        <w:rPr>
+          <w:rFonts w:ascii="Times New Roman" w:hAnsi="Times New Roman" w:cs="Times New Roman"/>
+          <w:sz w:val="24"/>
+          <w:szCs w:val="24"/>
+        </w:rPr>
+      </w:pPr>
+      <w:r>
+        <w:rPr>
+          <w:rFonts w:ascii="Times New Roman" w:hAnsi="Times New Roman" w:cs="Times New Roman"/>
+          <w:sz w:val="24"/>
+          <w:szCs w:val="24"/>
+        </w:rPr>
+        <w:t xml:space="preserve">No utilities </w:t>
+      </w:r>
+    </w:p>
+    <w:p>
+      <w:pPr>
+        <w:pStyle w:val="ListParagraph"/>
+        <w:numPr>
+          <w:ilvl w:val="1"/>
+          <w:numId w:val="38"/>
+        </w:numPr>
+        <w:ind w:left="2160"/>
+        <w:rPr>
+          <w:rFonts w:ascii="Times New Roman" w:hAnsi="Times New Roman" w:cs="Times New Roman"/>
+          <w:sz w:val="24"/>
+          <w:szCs w:val="24"/>
+        </w:rPr>
+      </w:pPr>
+      <w:r>
+        <w:rPr>
+          <w:rFonts w:ascii="Times New Roman" w:hAnsi="Times New Roman" w:cs="Times New Roman"/>
+          <w:sz w:val="24"/>
+          <w:szCs w:val="24"/>
+        </w:rPr>
+        <w:t>No accessories</w:t>
+      </w:r>
+    </w:p>
+    <w:p>
+      <w:pPr>
+        <w:pStyle w:val="ListParagraph"/>
+        <w:numPr>
+          <w:ilvl w:val="0"/>
+          <w:numId w:val="38"/>
+        </w:numPr>
+        <w:ind w:left="1800"/>
+        <w:rPr>
+          <w:rFonts w:ascii="Times New Roman" w:hAnsi="Times New Roman" w:cs="Times New Roman"/>
+          <w:sz w:val="24"/>
+          <w:szCs w:val="24"/>
+        </w:rPr>
+      </w:pPr>
+      <w:r>
+        <w:rPr>
+          <w:rFonts w:ascii="Times New Roman" w:hAnsi="Times New Roman" w:cs="Times New Roman"/>
+          <w:sz w:val="24"/>
+          <w:szCs w:val="24"/>
+        </w:rPr>
+        <w:t>Cost for Marketing</w:t>
+      </w:r>
+    </w:p>
+    <w:p>
+      <w:pPr>
+        <w:pStyle w:val="ListParagraph"/>
+        <w:numPr>
+          <w:ilvl w:val="2"/>
+          <w:numId w:val="38"/>
+        </w:numPr>
+        <w:rPr>
+          <w:rFonts w:ascii="Times New Roman" w:hAnsi="Times New Roman" w:cs="Times New Roman"/>
+          <w:sz w:val="24"/>
+          <w:szCs w:val="24"/>
+        </w:rPr>
+      </w:pPr>
+      <w:r>
+        <w:rPr>
+          <w:rFonts w:ascii="Times New Roman" w:hAnsi="Times New Roman" w:cs="Times New Roman"/>
+          <w:sz w:val="24"/>
+          <w:szCs w:val="24"/>
+        </w:rPr>
+        <w:t>None</w:t>
+      </w:r>
+    </w:p>
+    <w:p>
+      <w:pPr>
+        <w:pStyle w:val="Heading2"/>
+      </w:pPr>
+      <w:bookmarkStart w:id="10" w:name="_Toc465166708"/>
       <w:r>
         <w:t>CONSTRAINTS</w:t>
       </w:r>
-      <w:bookmarkEnd w:id="6"/>
+      <w:bookmarkEnd w:id="10"/>
     </w:p>
     <w:p>
       <w:pPr>
@@ -1811,7 +2503,39 @@
           <w:sz w:val="24"/>
           <w:szCs w:val="24"/>
         </w:rPr>
-        <w:t>Cost for manufacturing is around $200 including cost for materials.</w:t>
+        <w:t xml:space="preserve">Project </w:t>
+      </w:r>
+      <w:r>
+        <w:rPr>
+          <w:rFonts w:ascii="Times New Roman" w:hAnsi="Times New Roman" w:cs="Times New Roman"/>
+          <w:sz w:val="24"/>
+          <w:szCs w:val="24"/>
+        </w:rPr>
+        <w:t>costs  &gt;$1</w:t>
+      </w:r>
+      <w:r>
+        <w:rPr>
+          <w:rFonts w:ascii="Times New Roman" w:hAnsi="Times New Roman" w:cs="Times New Roman"/>
+          <w:sz w:val="24"/>
+          <w:szCs w:val="24"/>
+        </w:rPr>
+        <w:t>00</w:t>
+      </w:r>
+      <w:r>
+        <w:rPr>
+          <w:rFonts w:ascii="Times New Roman" w:hAnsi="Times New Roman" w:cs="Times New Roman"/>
+          <w:sz w:val="24"/>
+          <w:szCs w:val="24"/>
+        </w:rPr>
+        <w:t xml:space="preserve"> </w:t>
+      </w:r>
+      <w:r>
+        <w:rPr>
+          <w:rFonts w:ascii="Times New Roman" w:hAnsi="Times New Roman" w:cs="Times New Roman"/>
+          <w:sz w:val="24"/>
+          <w:szCs w:val="24"/>
+        </w:rPr>
+        <w:t>per unit</w:t>
       </w:r>
     </w:p>
     <w:p>
@@ -1834,7 +2558,55 @@
           <w:sz w:val="24"/>
           <w:szCs w:val="24"/>
         </w:rPr>
-        <w:t>There are only 10 weeks available</w:t>
+        <w:t>Time constraint</w:t>
+      </w:r>
+      <w:r>
+        <w:rPr>
+          <w:rFonts w:ascii="Times New Roman" w:hAnsi="Times New Roman" w:cs="Times New Roman"/>
+          <w:sz w:val="24"/>
+          <w:szCs w:val="24"/>
+        </w:rPr>
+        <w:t xml:space="preserve"> for design, simulating and manufacturing</w:t>
+      </w:r>
+      <w:r>
+        <w:rPr>
+          <w:rFonts w:ascii="Times New Roman" w:hAnsi="Times New Roman" w:cs="Times New Roman"/>
+          <w:sz w:val="24"/>
+          <w:szCs w:val="24"/>
+        </w:rPr>
+        <w:t>:</w:t>
+      </w:r>
+      <w:r>
+        <w:rPr>
+          <w:rFonts w:ascii="Times New Roman" w:hAnsi="Times New Roman" w:cs="Times New Roman"/>
+          <w:sz w:val="24"/>
+          <w:szCs w:val="24"/>
+        </w:rPr>
+        <w:t xml:space="preserve"> </w:t>
+      </w:r>
+      <w:r>
+        <w:rPr>
+          <w:rFonts w:ascii="Times New Roman" w:hAnsi="Times New Roman" w:cs="Times New Roman"/>
+          <w:sz w:val="24"/>
+          <w:szCs w:val="24"/>
+        </w:rPr>
+        <w:t xml:space="preserve">only </w:t>
+      </w:r>
+      <w:r>
+        <w:rPr>
+          <w:rFonts w:ascii="Times New Roman" w:hAnsi="Times New Roman" w:cs="Times New Roman"/>
+          <w:sz w:val="24"/>
+          <w:szCs w:val="24"/>
+        </w:rPr>
+        <w:t>10 weeks available</w:t>
+      </w:r>
+      <w:r>
+        <w:rPr>
+          <w:rFonts w:ascii="Times New Roman" w:hAnsi="Times New Roman" w:cs="Times New Roman"/>
+          <w:sz w:val="24"/>
+          <w:szCs w:val="24"/>
+        </w:rPr>
+        <w:t>.</w:t>
       </w:r>
     </w:p>
     <w:p>
@@ -1857,18 +2629,105 @@
           <w:sz w:val="24"/>
           <w:szCs w:val="24"/>
         </w:rPr>
-        <w:t>Intercom is better with wireless, but it is so challenging</w:t>
+        <w:t xml:space="preserve">Intercom </w:t>
+      </w:r>
+      <w:r>
+        <w:rPr>
+          <w:rFonts w:ascii="Times New Roman" w:hAnsi="Times New Roman" w:cs="Times New Roman"/>
+          <w:sz w:val="24"/>
+          <w:szCs w:val="24"/>
+        </w:rPr>
+        <w:t>communication range</w:t>
+      </w:r>
+    </w:p>
+    <w:p>
+      <w:pPr>
+        <w:pStyle w:val="ListParagraph"/>
+        <w:numPr>
+          <w:ilvl w:val="0"/>
+          <w:numId w:val="33"/>
+        </w:numPr>
+        <w:spacing w:after="0"/>
+        <w:rPr>
+          <w:rFonts w:ascii="Times New Roman" w:hAnsi="Times New Roman" w:cs="Times New Roman"/>
+          <w:sz w:val="24"/>
+          <w:szCs w:val="24"/>
+        </w:rPr>
+      </w:pPr>
+      <w:r>
+        <w:rPr>
+          <w:rFonts w:ascii="Times New Roman" w:hAnsi="Times New Roman" w:cs="Times New Roman"/>
+          <w:sz w:val="24"/>
+          <w:szCs w:val="24"/>
+        </w:rPr>
+        <w:t>Component constraints</w:t>
+      </w:r>
+    </w:p>
+    <w:p>
+      <w:pPr>
+        <w:pStyle w:val="ListParagraph"/>
+        <w:numPr>
+          <w:ilvl w:val="1"/>
+          <w:numId w:val="33"/>
+        </w:numPr>
+        <w:spacing w:after="0"/>
+        <w:rPr>
+          <w:rFonts w:ascii="Times New Roman" w:hAnsi="Times New Roman" w:cs="Times New Roman"/>
+          <w:sz w:val="24"/>
+          <w:szCs w:val="24"/>
+        </w:rPr>
+      </w:pPr>
+      <w:r>
+        <w:rPr>
+          <w:rFonts w:ascii="Times New Roman" w:hAnsi="Times New Roman" w:cs="Times New Roman"/>
+          <w:sz w:val="24"/>
+          <w:szCs w:val="24"/>
+        </w:rPr>
+        <w:t>Processor speed, bus transfer rate,</w:t>
+      </w:r>
+      <w:r>
+        <w:rPr>
+          <w:rFonts w:ascii="Times New Roman" w:hAnsi="Times New Roman" w:cs="Times New Roman"/>
+          <w:sz w:val="24"/>
+          <w:szCs w:val="24"/>
+        </w:rPr>
+        <w:t xml:space="preserve"> i</w:t>
+      </w:r>
+      <w:r>
+        <w:rPr>
+          <w:rFonts w:ascii="Times New Roman" w:hAnsi="Times New Roman" w:cs="Times New Roman"/>
+          <w:sz w:val="24"/>
+          <w:szCs w:val="24"/>
+          <w:vertAlign w:val="superscript"/>
+        </w:rPr>
+        <w:t>2</w:t>
+      </w:r>
+      <w:r>
+        <w:rPr>
+          <w:rFonts w:ascii="Times New Roman" w:hAnsi="Times New Roman" w:cs="Times New Roman"/>
+          <w:sz w:val="24"/>
+          <w:szCs w:val="24"/>
+        </w:rPr>
+        <w:t xml:space="preserve">s protocols, audio codec </w:t>
+      </w:r>
+      <w:r>
+        <w:rPr>
+          <w:rFonts w:ascii="Times New Roman" w:hAnsi="Times New Roman" w:cs="Times New Roman"/>
+          <w:sz w:val="24"/>
+          <w:szCs w:val="24"/>
+        </w:rPr>
+        <w:t>rates</w:t>
       </w:r>
     </w:p>
     <w:p>
       <w:pPr>
         <w:pStyle w:val="Heading2"/>
       </w:pPr>
-      <w:bookmarkStart w:id="7" w:name="_Toc465154188"/>
+      <w:bookmarkStart w:id="11" w:name="_Toc465166709"/>
       <w:r>
         <w:t>ENERGY</w:t>
       </w:r>
-      <w:bookmarkEnd w:id="7"/>
+      <w:bookmarkEnd w:id="11"/>
     </w:p>
     <w:p>
       <w:pPr>
@@ -1885,29 +2744,20 @@
         <w:rPr>
           <w:rFonts w:ascii="Times New Roman" w:hAnsi="Times New Roman" w:cs="Times New Roman"/>
         </w:rPr>
-        <w:t>The device should have outside power supply which is 120 VAC.</w:t>
-      </w:r>
-    </w:p>
-    <w:p>
-      <w:pPr>
-        <w:pStyle w:val="Default"/>
-        <w:ind w:left="1080"/>
-        <w:rPr>
-          <w:rFonts w:ascii="Times New Roman" w:hAnsi="Times New Roman" w:cs="Times New Roman"/>
-          <w:sz w:val="23"/>
-          <w:szCs w:val="23"/>
-        </w:rPr>
-      </w:pPr>
-    </w:p>
-    <w:p>
-      <w:pPr>
-        <w:pStyle w:val="Heading2"/>
-      </w:pPr>
-      <w:bookmarkStart w:id="8" w:name="_Toc465154189"/>
-      <w:r>
-        <w:t>USABILITY</w:t>
-      </w:r>
-      <w:bookmarkEnd w:id="8"/>
+        <w:t>Unit will be support being powered directly off 240/120</w:t>
+      </w:r>
+      <w:r>
+        <w:rPr>
+          <w:rFonts w:ascii="Times New Roman" w:hAnsi="Times New Roman" w:cs="Times New Roman"/>
+        </w:rPr>
+        <w:t xml:space="preserve"> </w:t>
+      </w:r>
+      <w:r>
+        <w:rPr>
+          <w:rFonts w:ascii="Times New Roman" w:hAnsi="Times New Roman" w:cs="Times New Roman"/>
+        </w:rPr>
+        <w:t>V line AC.</w:t>
+      </w:r>
     </w:p>
     <w:p>
       <w:pPr>
@@ -1924,29 +2774,38 @@
         <w:rPr>
           <w:rFonts w:ascii="Times New Roman" w:hAnsi="Times New Roman" w:cs="Times New Roman"/>
         </w:rPr>
-        <w:t>The device should not need any special tool or program for installation</w:t>
-      </w:r>
-    </w:p>
-    <w:p>
-      <w:pPr>
-        <w:pStyle w:val="Default"/>
-        <w:rPr>
-          <w:rFonts w:ascii="Times New Roman" w:hAnsi="Times New Roman" w:cs="Times New Roman"/>
-          <w:sz w:val="23"/>
-          <w:szCs w:val="23"/>
-        </w:rPr>
-      </w:pPr>
+        <w:t>Power consumption under 500</w:t>
+      </w:r>
+      <w:r>
+        <w:rPr>
+          <w:rFonts w:ascii="Times New Roman" w:hAnsi="Times New Roman" w:cs="Times New Roman"/>
+        </w:rPr>
+        <w:t xml:space="preserve"> </w:t>
+      </w:r>
+      <w:proofErr w:type="spellStart"/>
+      <w:r>
+        <w:rPr>
+          <w:rFonts w:ascii="Times New Roman" w:hAnsi="Times New Roman" w:cs="Times New Roman"/>
+        </w:rPr>
+        <w:t>mW</w:t>
+      </w:r>
+      <w:proofErr w:type="spellEnd"/>
+      <w:r>
+        <w:rPr>
+          <w:rFonts w:ascii="Times New Roman" w:hAnsi="Times New Roman" w:cs="Times New Roman"/>
+        </w:rPr>
+        <w:t>.</w:t>
+      </w:r>
     </w:p>
     <w:p>
       <w:pPr>
         <w:pStyle w:val="Heading2"/>
       </w:pPr>
-      <w:bookmarkStart w:id="9" w:name="_Toc465154190"/>
-      <w:r>
-        <w:lastRenderedPageBreak/>
-        <w:t>SAFETY</w:t>
-      </w:r>
-      <w:bookmarkEnd w:id="9"/>
+      <w:bookmarkStart w:id="12" w:name="_Toc465166710"/>
+      <w:r>
+        <w:t>USABILITY</w:t>
+      </w:r>
+      <w:bookmarkEnd w:id="12"/>
     </w:p>
     <w:p>
       <w:pPr>
@@ -1963,8 +2822,60 @@
         <w:rPr>
           <w:rFonts w:ascii="Times New Roman" w:hAnsi="Times New Roman" w:cs="Times New Roman"/>
         </w:rPr>
-        <w:t>The device must not have any sharp edges</w:t>
-      </w:r>
+        <w:t>The device sh</w:t>
+      </w:r>
+      <w:r>
+        <w:rPr>
+          <w:rFonts w:ascii="Times New Roman" w:hAnsi="Times New Roman" w:cs="Times New Roman"/>
+        </w:rPr>
+        <w:t>ould be user friendly</w:t>
+      </w:r>
+    </w:p>
+    <w:p>
+      <w:pPr>
+        <w:pStyle w:val="Default"/>
+        <w:numPr>
+          <w:ilvl w:val="1"/>
+          <w:numId w:val="27"/>
+        </w:numPr>
+        <w:rPr>
+          <w:rFonts w:ascii="Times New Roman" w:hAnsi="Times New Roman" w:cs="Times New Roman"/>
+        </w:rPr>
+      </w:pPr>
+      <w:r>
+        <w:rPr>
+          <w:rFonts w:ascii="Times New Roman" w:hAnsi="Times New Roman" w:cs="Times New Roman"/>
+        </w:rPr>
+        <w:t>Easy to read and use labels and buttons</w:t>
+      </w:r>
+    </w:p>
+    <w:p>
+      <w:pPr>
+        <w:pStyle w:val="Default"/>
+        <w:numPr>
+          <w:ilvl w:val="1"/>
+          <w:numId w:val="27"/>
+        </w:numPr>
+        <w:rPr>
+          <w:rFonts w:ascii="Times New Roman" w:hAnsi="Times New Roman" w:cs="Times New Roman"/>
+        </w:rPr>
+      </w:pPr>
+      <w:r>
+        <w:rPr>
+          <w:rFonts w:ascii="Times New Roman" w:hAnsi="Times New Roman" w:cs="Times New Roman"/>
+        </w:rPr>
+        <w:t>No programming or customization</w:t>
+      </w:r>
+    </w:p>
+    <w:p>
+      <w:pPr>
+        <w:pStyle w:val="Heading2"/>
+      </w:pPr>
+      <w:bookmarkStart w:id="13" w:name="_Toc465166711"/>
+      <w:r>
+        <w:t>SAFETY</w:t>
+      </w:r>
+      <w:bookmarkEnd w:id="13"/>
     </w:p>
     <w:p>
       <w:pPr>
@@ -1975,6 +2886,30 @@
         </w:numPr>
         <w:rPr>
           <w:rFonts w:ascii="Times New Roman" w:hAnsi="Times New Roman" w:cs="Times New Roman"/>
+        </w:rPr>
+      </w:pPr>
+      <w:r>
+        <w:rPr>
+          <w:rFonts w:ascii="Times New Roman" w:hAnsi="Times New Roman" w:cs="Times New Roman"/>
+        </w:rPr>
+        <w:t>The device must not have any sharp edges</w:t>
+      </w:r>
+      <w:r>
+        <w:rPr>
+          <w:rFonts w:ascii="Times New Roman" w:hAnsi="Times New Roman" w:cs="Times New Roman"/>
+        </w:rPr>
+        <w:t>.</w:t>
+      </w:r>
+    </w:p>
+    <w:p>
+      <w:pPr>
+        <w:pStyle w:val="Default"/>
+        <w:numPr>
+          <w:ilvl w:val="0"/>
+          <w:numId w:val="27"/>
+        </w:numPr>
+        <w:rPr>
+          <w:rFonts w:ascii="Times New Roman" w:hAnsi="Times New Roman" w:cs="Times New Roman"/>
           <w:sz w:val="23"/>
           <w:szCs w:val="23"/>
         </w:rPr>
@@ -1985,27 +2920,42 @@
         </w:rPr>
         <w:t>The device will not cause any possibility of shock</w:t>
       </w:r>
+      <w:r>
+        <w:rPr>
+          <w:rFonts w:ascii="Times New Roman" w:hAnsi="Times New Roman" w:cs="Times New Roman"/>
+        </w:rPr>
+        <w:t>.</w:t>
+      </w:r>
     </w:p>
     <w:p>
       <w:pPr>
         <w:pStyle w:val="Default"/>
-        <w:ind w:left="1080"/>
+        <w:numPr>
+          <w:ilvl w:val="0"/>
+          <w:numId w:val="27"/>
+        </w:numPr>
         <w:rPr>
           <w:rFonts w:ascii="Times New Roman" w:hAnsi="Times New Roman" w:cs="Times New Roman"/>
           <w:sz w:val="23"/>
           <w:szCs w:val="23"/>
         </w:rPr>
       </w:pPr>
+      <w:r>
+        <w:rPr>
+          <w:rFonts w:ascii="Times New Roman" w:hAnsi="Times New Roman" w:cs="Times New Roman"/>
+        </w:rPr>
+        <w:t>The speaker will be at the appropriate dB level.</w:t>
+      </w:r>
     </w:p>
     <w:p>
       <w:pPr>
         <w:pStyle w:val="Heading2"/>
       </w:pPr>
-      <w:bookmarkStart w:id="10" w:name="_Toc465154191"/>
+      <w:bookmarkStart w:id="14" w:name="_Toc465166712"/>
       <w:r>
         <w:t>LEGAL</w:t>
       </w:r>
-      <w:bookmarkEnd w:id="10"/>
+      <w:bookmarkEnd w:id="14"/>
     </w:p>
     <w:p>
       <w:pPr>
@@ -2022,39 +2972,22 @@
         <w:rPr>
           <w:rFonts w:ascii="Times New Roman" w:hAnsi="Times New Roman" w:cs="Times New Roman"/>
         </w:rPr>
-        <w:t>The device must comply US pattern and copyright regulation</w:t>
-      </w:r>
-    </w:p>
-    <w:p>
-      <w:pPr>
-        <w:pStyle w:val="Default"/>
-        <w:ind w:firstLine="720"/>
-        <w:rPr>
-          <w:rFonts w:ascii="Times New Roman" w:hAnsi="Times New Roman" w:cs="Times New Roman"/>
-        </w:rPr>
-      </w:pPr>
-    </w:p>
-    <w:p>
-      <w:pPr>
-        <w:pStyle w:val="Default"/>
-        <w:ind w:left="1080"/>
-        <w:rPr>
-          <w:rFonts w:ascii="Times New Roman" w:hAnsi="Times New Roman" w:cs="Times New Roman"/>
-          <w:b/>
-          <w:sz w:val="23"/>
-          <w:szCs w:val="23"/>
-        </w:rPr>
-      </w:pPr>
-    </w:p>
-    <w:p>
-      <w:pPr>
-        <w:pStyle w:val="Heading2"/>
-      </w:pPr>
-      <w:bookmarkStart w:id="11" w:name="_Toc465154192"/>
-      <w:r>
-        <w:t>ENVIRONMENT</w:t>
-      </w:r>
-      <w:bookmarkEnd w:id="11"/>
+        <w:t xml:space="preserve">Must </w:t>
+      </w:r>
+      <w:proofErr w:type="gramStart"/>
+      <w:r>
+        <w:rPr>
+          <w:rFonts w:ascii="Times New Roman" w:hAnsi="Times New Roman" w:cs="Times New Roman"/>
+        </w:rPr>
+        <w:t>comply</w:t>
+      </w:r>
+      <w:proofErr w:type="gramEnd"/>
+      <w:r>
+        <w:rPr>
+          <w:rFonts w:ascii="Times New Roman" w:hAnsi="Times New Roman" w:cs="Times New Roman"/>
+        </w:rPr>
+        <w:t xml:space="preserve"> U.S. patent regulations.</w:t>
+      </w:r>
     </w:p>
     <w:p>
       <w:pPr>
@@ -2071,7 +3004,7 @@
         <w:rPr>
           <w:rFonts w:ascii="Times New Roman" w:hAnsi="Times New Roman" w:cs="Times New Roman"/>
         </w:rPr>
-        <w:t>The disposable batteries should not be allowed to use in the system</w:t>
+        <w:t>Must comply with U.S. FCC emissions regulations.</w:t>
       </w:r>
     </w:p>
     <w:p>
@@ -2089,36 +3022,52 @@
         <w:rPr>
           <w:rFonts w:ascii="Times New Roman" w:hAnsi="Times New Roman" w:cs="Times New Roman"/>
         </w:rPr>
+        <w:t>Must comply with product trademark and copyright regulations.</w:t>
+      </w:r>
+    </w:p>
+    <w:p>
+      <w:pPr>
+        <w:pStyle w:val="Heading2"/>
+      </w:pPr>
+      <w:bookmarkStart w:id="15" w:name="_Toc465166713"/>
+      <w:r>
+        <w:t>ENVIRONMENT</w:t>
+      </w:r>
+      <w:bookmarkEnd w:id="15"/>
+    </w:p>
+    <w:p>
+      <w:pPr>
+        <w:pStyle w:val="Default"/>
+        <w:numPr>
+          <w:ilvl w:val="0"/>
+          <w:numId w:val="28"/>
+        </w:numPr>
+        <w:rPr>
+          <w:rFonts w:ascii="Times New Roman" w:hAnsi="Times New Roman" w:cs="Times New Roman"/>
+        </w:rPr>
+      </w:pPr>
+      <w:r>
+        <w:rPr>
+          <w:rFonts w:ascii="Times New Roman" w:hAnsi="Times New Roman" w:cs="Times New Roman"/>
+        </w:rPr>
         <w:t>No special procedure is required for recycle or disposal of the system</w:t>
       </w:r>
-    </w:p>
-    <w:p>
-      <w:pPr>
-        <w:pStyle w:val="Default"/>
-        <w:rPr>
-          <w:rFonts w:ascii="Times New Roman" w:hAnsi="Times New Roman" w:cs="Times New Roman"/>
-          <w:sz w:val="23"/>
-          <w:szCs w:val="23"/>
-        </w:rPr>
-      </w:pPr>
-      <w:r>
-        <w:rPr>
-          <w:rFonts w:ascii="Times New Roman" w:hAnsi="Times New Roman" w:cs="Times New Roman"/>
-          <w:sz w:val="23"/>
-          <w:szCs w:val="23"/>
-        </w:rPr>
-        <w:tab/>
+      <w:r>
+        <w:rPr>
+          <w:rFonts w:ascii="Times New Roman" w:hAnsi="Times New Roman" w:cs="Times New Roman"/>
+        </w:rPr>
+        <w:t>.</w:t>
       </w:r>
     </w:p>
     <w:p>
       <w:pPr>
         <w:pStyle w:val="Heading2"/>
       </w:pPr>
-      <w:bookmarkStart w:id="12" w:name="_Toc465154193"/>
+      <w:bookmarkStart w:id="16" w:name="_Toc465166714"/>
       <w:r>
         <w:t>DOCUMENTATION</w:t>
       </w:r>
-      <w:bookmarkEnd w:id="12"/>
+      <w:bookmarkEnd w:id="16"/>
     </w:p>
     <w:p>
       <w:pPr>
@@ -2135,46 +3084,21 @@
         <w:rPr>
           <w:rFonts w:ascii="Times New Roman" w:hAnsi="Times New Roman" w:cs="Times New Roman"/>
         </w:rPr>
-        <w:t>User’s operation and maintenance manual will be provided.</w:t>
-      </w:r>
-    </w:p>
-    <w:p>
-      <w:pPr>
-        <w:pStyle w:val="Default"/>
-        <w:rPr>
-          <w:rFonts w:ascii="Times New Roman" w:hAnsi="Times New Roman" w:cs="Times New Roman"/>
-          <w:sz w:val="23"/>
-          <w:szCs w:val="23"/>
-        </w:rPr>
-      </w:pPr>
-    </w:p>
-    <w:p>
-      <w:pPr>
-        <w:pStyle w:val="Heading1"/>
-      </w:pPr>
-      <w:bookmarkStart w:id="13" w:name="_Toc465154194"/>
-      <w:r>
-        <w:t>DEVICE’S FEATURE AND FUNCTION</w:t>
-      </w:r>
-      <w:bookmarkEnd w:id="13"/>
-    </w:p>
-    <w:p>
-      <w:pPr>
-        <w:pStyle w:val="Default"/>
-        <w:ind w:left="360"/>
-        <w:rPr>
-          <w:rFonts w:ascii="Times New Roman" w:hAnsi="Times New Roman" w:cs="Times New Roman"/>
-          <w:sz w:val="23"/>
-          <w:szCs w:val="23"/>
-        </w:rPr>
-      </w:pPr>
+        <w:t xml:space="preserve">User’s </w:t>
+      </w:r>
+      <w:r>
+        <w:rPr>
+          <w:rFonts w:ascii="Times New Roman" w:hAnsi="Times New Roman" w:cs="Times New Roman"/>
+        </w:rPr>
+        <w:t>manual</w:t>
+      </w:r>
     </w:p>
     <w:p>
       <w:pPr>
         <w:pStyle w:val="Default"/>
         <w:numPr>
           <w:ilvl w:val="0"/>
-          <w:numId w:val="34"/>
+          <w:numId w:val="29"/>
         </w:numPr>
         <w:rPr>
           <w:rFonts w:ascii="Times New Roman" w:hAnsi="Times New Roman" w:cs="Times New Roman"/>
@@ -2184,23 +3108,15 @@
         <w:rPr>
           <w:rFonts w:ascii="Times New Roman" w:hAnsi="Times New Roman" w:cs="Times New Roman"/>
         </w:rPr>
-        <w:t xml:space="preserve">The intercom must instantaneously contact with the others right after the button is pressed </w:t>
-      </w:r>
-    </w:p>
-    <w:p>
-      <w:pPr>
-        <w:pStyle w:val="Default"/>
-        <w:rPr>
-          <w:rFonts w:ascii="Times New Roman" w:hAnsi="Times New Roman" w:cs="Times New Roman"/>
-        </w:rPr>
-      </w:pPr>
+        <w:t>Device installation instructions</w:t>
+      </w:r>
     </w:p>
     <w:p>
       <w:pPr>
         <w:pStyle w:val="Default"/>
         <w:numPr>
           <w:ilvl w:val="0"/>
-          <w:numId w:val="34"/>
+          <w:numId w:val="29"/>
         </w:numPr>
         <w:rPr>
           <w:rFonts w:ascii="Times New Roman" w:hAnsi="Times New Roman" w:cs="Times New Roman"/>
@@ -2210,102 +3126,18 @@
         <w:rPr>
           <w:rFonts w:ascii="Times New Roman" w:hAnsi="Times New Roman" w:cs="Times New Roman"/>
         </w:rPr>
-        <w:t>The device must be self-operated, e.g. no additional computer will be required for its operation.</w:t>
+        <w:t>Service manual</w:t>
       </w:r>
     </w:p>
     <w:p>
       <w:pPr>
         <w:pStyle w:val="Default"/>
-        <w:rPr>
-          <w:rFonts w:ascii="Times New Roman" w:hAnsi="Times New Roman" w:cs="Times New Roman"/>
-        </w:rPr>
-      </w:pPr>
-    </w:p>
-    <w:p>
-      <w:pPr>
-        <w:pStyle w:val="Default"/>
-        <w:numPr>
-          <w:ilvl w:val="0"/>
-          <w:numId w:val="34"/>
-        </w:numPr>
-        <w:rPr>
-          <w:rFonts w:ascii="Times New Roman" w:hAnsi="Times New Roman" w:cs="Times New Roman"/>
-        </w:rPr>
-      </w:pPr>
-      <w:r>
-        <w:rPr>
-          <w:rFonts w:ascii="Times New Roman" w:hAnsi="Times New Roman" w:cs="Times New Roman"/>
-        </w:rPr>
-        <w:t>No additional software is required for its start-up, boost or operation</w:t>
-      </w:r>
-    </w:p>
-    <w:p>
-      <w:pPr>
-        <w:pStyle w:val="Default"/>
-        <w:rPr>
-          <w:rFonts w:ascii="Times New Roman" w:hAnsi="Times New Roman" w:cs="Times New Roman"/>
-        </w:rPr>
-      </w:pPr>
-    </w:p>
-    <w:p>
-      <w:pPr>
-        <w:pStyle w:val="Default"/>
-        <w:numPr>
-          <w:ilvl w:val="0"/>
-          <w:numId w:val="34"/>
-        </w:numPr>
-        <w:rPr>
-          <w:rFonts w:ascii="Times New Roman" w:hAnsi="Times New Roman" w:cs="Times New Roman"/>
-        </w:rPr>
-      </w:pPr>
-      <w:r>
-        <w:rPr>
-          <w:rFonts w:ascii="Times New Roman" w:hAnsi="Times New Roman" w:cs="Times New Roman"/>
-        </w:rPr>
-        <w:t xml:space="preserve">Each intercom module will be active when </w:t>
-      </w:r>
-      <w:r>
-        <w:rPr>
-          <w:rFonts w:ascii="Times New Roman" w:hAnsi="Times New Roman" w:cs="Times New Roman"/>
-        </w:rPr>
-        <w:t>the button is pressed or it receives data from the other intercom.</w:t>
-      </w:r>
-    </w:p>
-    <w:p>
-      <w:pPr>
-        <w:pStyle w:val="Default"/>
-        <w:rPr>
-          <w:rFonts w:ascii="Times New Roman" w:hAnsi="Times New Roman" w:cs="Times New Roman"/>
-        </w:rPr>
-      </w:pPr>
-    </w:p>
-    <w:p>
-      <w:pPr>
-        <w:pStyle w:val="Default"/>
-        <w:numPr>
-          <w:ilvl w:val="0"/>
-          <w:numId w:val="34"/>
-        </w:numPr>
         <w:rPr>
           <w:rFonts w:ascii="Times New Roman" w:hAnsi="Times New Roman" w:cs="Times New Roman"/>
           <w:sz w:val="23"/>
           <w:szCs w:val="23"/>
         </w:rPr>
       </w:pPr>
-      <w:r>
-        <w:rPr>
-          <w:rFonts w:ascii="Times New Roman" w:hAnsi="Times New Roman" w:cs="Times New Roman"/>
-        </w:rPr>
-        <w:t>The device should work continuously until the power supply is shut down</w:t>
-      </w:r>
-      <w:r>
-        <w:rPr>
-          <w:rFonts w:ascii="Times New Roman" w:hAnsi="Times New Roman" w:cs="Times New Roman"/>
-          <w:sz w:val="23"/>
-          <w:szCs w:val="23"/>
-        </w:rPr>
-        <w:t xml:space="preserve">. </w:t>
-      </w:r>
     </w:p>
     <w:p>
       <w:pPr>
@@ -2319,12 +3151,11 @@
       <w:pPr>
         <w:pStyle w:val="Heading1"/>
       </w:pPr>
-      <w:bookmarkStart w:id="14" w:name="_Toc465154195"/>
-      <w:r>
-        <w:lastRenderedPageBreak/>
+      <w:bookmarkStart w:id="17" w:name="_Toc465166715"/>
+      <w:r>
         <w:t>PRODUCT DESIGN SPECIFICATION APPROVAL</w:t>
       </w:r>
-      <w:bookmarkEnd w:id="14"/>
+      <w:bookmarkEnd w:id="17"/>
     </w:p>
     <w:p>
       <w:pPr>
@@ -2449,14 +3280,57 @@
     <w:p>
       <w:pPr>
         <w:pStyle w:val="Default"/>
+        <w:rPr>
+          <w:rFonts w:ascii="Times New Roman" w:hAnsi="Times New Roman" w:cs="Times New Roman"/>
+          <w:sz w:val="23"/>
+          <w:szCs w:val="23"/>
+        </w:rPr>
+      </w:pPr>
+    </w:p>
+    <w:p>
+      <w:pPr>
+        <w:pStyle w:val="Default"/>
         <w:tabs>
-          <w:tab w:val="left" w:leader="underscore" w:pos="4320"/>
-          <w:tab w:val="left" w:leader="underscore" w:pos="7200"/>
+          <w:tab w:val="left" w:pos="1800"/>
         </w:tabs>
         <w:rPr>
           <w:rFonts w:ascii="Times New Roman" w:hAnsi="Times New Roman" w:cs="Times New Roman"/>
-        </w:rPr>
-      </w:pPr>
+          <w:sz w:val="23"/>
+          <w:szCs w:val="23"/>
+        </w:rPr>
+      </w:pPr>
+    </w:p>
+    <w:p>
+      <w:pPr>
+        <w:pStyle w:val="Default"/>
+        <w:tabs>
+          <w:tab w:val="left" w:pos="1800"/>
+        </w:tabs>
+        <w:rPr>
+          <w:rFonts w:ascii="Times New Roman" w:hAnsi="Times New Roman" w:cs="Times New Roman"/>
+          <w:sz w:val="23"/>
+          <w:szCs w:val="23"/>
+        </w:rPr>
+      </w:pPr>
+    </w:p>
+    <w:p>
+      <w:pPr>
+        <w:pStyle w:val="Default"/>
+        <w:ind w:left="1440"/>
+        <w:rPr>
+          <w:rFonts w:ascii="Times New Roman" w:hAnsi="Times New Roman" w:cs="Times New Roman"/>
+          <w:sz w:val="23"/>
+          <w:szCs w:val="23"/>
+        </w:rPr>
+      </w:pPr>
+      <w:r>
+        <w:rPr>
+          <w:rFonts w:ascii="Times New Roman" w:hAnsi="Times New Roman" w:cs="Times New Roman"/>
+          <w:sz w:val="23"/>
+          <w:szCs w:val="23"/>
+        </w:rPr>
+        <w:t xml:space="preserve">  </w:t>
+      </w:r>
     </w:p>
     <w:p>
       <w:pPr>
@@ -2473,7 +3347,14 @@
         <w:rPr>
           <w:rFonts w:ascii="Times New Roman" w:hAnsi="Times New Roman" w:cs="Times New Roman"/>
         </w:rPr>
-        <w:t>Title:</w:t>
+        <w:t>Signature:</w:t>
+      </w:r>
+      <w:r>
+        <w:rPr>
+          <w:rFonts w:ascii="Times New Roman" w:hAnsi="Times New Roman" w:cs="Times New Roman"/>
+        </w:rPr>
+        <w:tab/>
+        <w:t>Date:</w:t>
       </w:r>
       <w:r>
         <w:rPr>
@@ -2509,7 +3390,7 @@
         <w:rPr>
           <w:rFonts w:ascii="Times New Roman" w:hAnsi="Times New Roman" w:cs="Times New Roman"/>
         </w:rPr>
-        <w:t>Role:</w:t>
+        <w:t>Print Name:</w:t>
       </w:r>
       <w:r>
         <w:rPr>
@@ -2517,17 +3398,6 @@
         </w:rPr>
         <w:tab/>
       </w:r>
-    </w:p>
-    <w:p>
-      <w:pPr>
-        <w:pStyle w:val="Default"/>
-        <w:ind w:left="1080"/>
-        <w:rPr>
-          <w:rFonts w:ascii="Times New Roman" w:hAnsi="Times New Roman" w:cs="Times New Roman"/>
-          <w:sz w:val="23"/>
-          <w:szCs w:val="23"/>
-        </w:rPr>
-      </w:pPr>
     </w:p>
     <w:p>
       <w:pPr>
@@ -2535,31 +3405,22 @@
         <w:tabs>
           <w:tab w:val="left" w:pos="1800"/>
         </w:tabs>
-        <w:rPr>
-          <w:rFonts w:ascii="Times New Roman" w:hAnsi="Times New Roman" w:cs="Times New Roman"/>
-          <w:sz w:val="23"/>
-          <w:szCs w:val="23"/>
-        </w:rPr>
       </w:pPr>
     </w:p>
     <w:p>
       <w:pPr>
         <w:pStyle w:val="Default"/>
-        <w:ind w:left="1440"/>
-        <w:rPr>
-          <w:rFonts w:ascii="Times New Roman" w:hAnsi="Times New Roman" w:cs="Times New Roman"/>
-          <w:sz w:val="23"/>
-          <w:szCs w:val="23"/>
-        </w:rPr>
-      </w:pPr>
-      <w:r>
-        <w:rPr>
-          <w:rFonts w:ascii="Times New Roman" w:hAnsi="Times New Roman" w:cs="Times New Roman"/>
-          <w:sz w:val="23"/>
-          <w:szCs w:val="23"/>
-        </w:rPr>
-        <w:t xml:space="preserve">  </w:t>
-      </w:r>
+        <w:tabs>
+          <w:tab w:val="left" w:pos="1800"/>
+        </w:tabs>
+      </w:pPr>
+    </w:p>
+    <w:p>
+      <w:pPr>
+        <w:rPr>
+          <w:rFonts w:ascii="Times New Roman" w:hAnsi="Times New Roman" w:cs="Times New Roman"/>
+        </w:rPr>
+      </w:pPr>
     </w:p>
     <w:p>
       <w:pPr>
@@ -2651,18 +3512,6 @@
           <w:rFonts w:ascii="Times New Roman" w:hAnsi="Times New Roman" w:cs="Times New Roman"/>
         </w:rPr>
       </w:pPr>
-      <w:r>
-        <w:rPr>
-          <w:rFonts w:ascii="Times New Roman" w:hAnsi="Times New Roman" w:cs="Times New Roman"/>
-        </w:rPr>
-        <w:t>Title:</w:t>
-      </w:r>
-      <w:r>
-        <w:rPr>
-          <w:rFonts w:ascii="Times New Roman" w:hAnsi="Times New Roman" w:cs="Times New Roman"/>
-        </w:rPr>
-        <w:tab/>
-      </w:r>
     </w:p>
     <w:p>
       <w:pPr>
@@ -2691,29 +3540,21 @@
         <w:rPr>
           <w:rFonts w:ascii="Times New Roman" w:hAnsi="Times New Roman" w:cs="Times New Roman"/>
         </w:rPr>
-        <w:t>Role:</w:t>
+        <w:t>Signature:</w:t>
       </w:r>
       <w:r>
         <w:rPr>
           <w:rFonts w:ascii="Times New Roman" w:hAnsi="Times New Roman" w:cs="Times New Roman"/>
         </w:rPr>
         <w:tab/>
-      </w:r>
-    </w:p>
-    <w:p>
-      <w:pPr>
-        <w:pStyle w:val="Default"/>
-        <w:tabs>
-          <w:tab w:val="left" w:pos="1800"/>
-        </w:tabs>
-      </w:pPr>
-    </w:p>
-    <w:p>
-      <w:pPr>
-        <w:rPr>
-          <w:rFonts w:ascii="Times New Roman" w:hAnsi="Times New Roman" w:cs="Times New Roman"/>
-        </w:rPr>
-      </w:pPr>
+        <w:t>Date:</w:t>
+      </w:r>
+      <w:r>
+        <w:rPr>
+          <w:rFonts w:ascii="Times New Roman" w:hAnsi="Times New Roman" w:cs="Times New Roman"/>
+        </w:rPr>
+        <w:tab/>
+      </w:r>
     </w:p>
     <w:p>
       <w:pPr>
@@ -2726,25 +3567,6 @@
           <w:rFonts w:ascii="Times New Roman" w:hAnsi="Times New Roman" w:cs="Times New Roman"/>
         </w:rPr>
       </w:pPr>
-      <w:r>
-        <w:rPr>
-          <w:rFonts w:ascii="Times New Roman" w:hAnsi="Times New Roman" w:cs="Times New Roman"/>
-        </w:rPr>
-        <w:t>Signature:</w:t>
-      </w:r>
-      <w:r>
-        <w:rPr>
-          <w:rFonts w:ascii="Times New Roman" w:hAnsi="Times New Roman" w:cs="Times New Roman"/>
-        </w:rPr>
-        <w:tab/>
-        <w:t>Date:</w:t>
-      </w:r>
-      <w:r>
-        <w:rPr>
-          <w:rFonts w:ascii="Times New Roman" w:hAnsi="Times New Roman" w:cs="Times New Roman"/>
-        </w:rPr>
-        <w:tab/>
-      </w:r>
     </w:p>
     <w:p>
       <w:pPr>
@@ -2757,6 +3579,40 @@
           <w:rFonts w:ascii="Times New Roman" w:hAnsi="Times New Roman" w:cs="Times New Roman"/>
         </w:rPr>
       </w:pPr>
+      <w:r>
+        <w:rPr>
+          <w:rFonts w:ascii="Times New Roman" w:hAnsi="Times New Roman" w:cs="Times New Roman"/>
+        </w:rPr>
+        <w:t>Print Name:</w:t>
+      </w:r>
+      <w:r>
+        <w:rPr>
+          <w:rFonts w:ascii="Times New Roman" w:hAnsi="Times New Roman" w:cs="Times New Roman"/>
+        </w:rPr>
+        <w:tab/>
+      </w:r>
+    </w:p>
+    <w:p>
+      <w:pPr>
+        <w:pStyle w:val="Default"/>
+        <w:tabs>
+          <w:tab w:val="left" w:pos="1800"/>
+        </w:tabs>
+      </w:pPr>
+    </w:p>
+    <w:p>
+      <w:pPr>
+        <w:rPr>
+          <w:rFonts w:ascii="Times New Roman" w:hAnsi="Times New Roman" w:cs="Times New Roman"/>
+        </w:rPr>
+      </w:pPr>
+    </w:p>
+    <w:p>
+      <w:pPr>
+        <w:rPr>
+          <w:rFonts w:ascii="Times New Roman" w:hAnsi="Times New Roman" w:cs="Times New Roman"/>
+        </w:rPr>
+      </w:pPr>
     </w:p>
     <w:p>
       <w:pPr>
@@ -2773,7 +3629,14 @@
         <w:rPr>
           <w:rFonts w:ascii="Times New Roman" w:hAnsi="Times New Roman" w:cs="Times New Roman"/>
         </w:rPr>
-        <w:t>Print Name:</w:t>
+        <w:t>Signature:</w:t>
+      </w:r>
+      <w:r>
+        <w:rPr>
+          <w:rFonts w:ascii="Times New Roman" w:hAnsi="Times New Roman" w:cs="Times New Roman"/>
+        </w:rPr>
+        <w:tab/>
+        <w:t>Date:</w:t>
       </w:r>
       <w:r>
         <w:rPr>
@@ -2809,7 +3672,7 @@
         <w:rPr>
           <w:rFonts w:ascii="Times New Roman" w:hAnsi="Times New Roman" w:cs="Times New Roman"/>
         </w:rPr>
-        <w:t>Title:</w:t>
+        <w:t>Print Name:</w:t>
       </w:r>
       <w:r>
         <w:rPr>
@@ -2817,229 +3680,6 @@
         </w:rPr>
         <w:tab/>
       </w:r>
-    </w:p>
-    <w:p>
-      <w:pPr>
-        <w:pStyle w:val="Default"/>
-        <w:tabs>
-          <w:tab w:val="left" w:leader="underscore" w:pos="4320"/>
-          <w:tab w:val="left" w:leader="underscore" w:pos="7200"/>
-        </w:tabs>
-        <w:rPr>
-          <w:rFonts w:ascii="Times New Roman" w:hAnsi="Times New Roman" w:cs="Times New Roman"/>
-        </w:rPr>
-      </w:pPr>
-    </w:p>
-    <w:p>
-      <w:pPr>
-        <w:pStyle w:val="Default"/>
-        <w:tabs>
-          <w:tab w:val="left" w:leader="underscore" w:pos="4320"/>
-          <w:tab w:val="left" w:leader="underscore" w:pos="7200"/>
-        </w:tabs>
-        <w:rPr>
-          <w:rFonts w:ascii="Times New Roman" w:hAnsi="Times New Roman" w:cs="Times New Roman"/>
-        </w:rPr>
-      </w:pPr>
-      <w:r>
-        <w:rPr>
-          <w:rFonts w:ascii="Times New Roman" w:hAnsi="Times New Roman" w:cs="Times New Roman"/>
-        </w:rPr>
-        <w:t>Role:</w:t>
-      </w:r>
-      <w:r>
-        <w:rPr>
-          <w:rFonts w:ascii="Times New Roman" w:hAnsi="Times New Roman" w:cs="Times New Roman"/>
-        </w:rPr>
-        <w:tab/>
-      </w:r>
-    </w:p>
-    <w:p>
-      <w:pPr>
-        <w:pStyle w:val="Heading1"/>
-      </w:pPr>
-      <w:r>
-        <w:br w:type="page"/>
-      </w:r>
-    </w:p>
-    <w:p>
-      <w:pPr>
-        <w:pStyle w:val="Heading1"/>
-      </w:pPr>
-      <w:bookmarkStart w:id="15" w:name="_Toc465154196"/>
-      <w:r>
-        <w:lastRenderedPageBreak/>
-        <w:t>APPENDIX: KEY TERMS</w:t>
-      </w:r>
-      <w:bookmarkEnd w:id="15"/>
-    </w:p>
-    <w:tbl>
-      <w:tblPr>
-        <w:tblStyle w:val="TableGrid"/>
-        <w:tblW w:w="0" w:type="auto"/>
-        <w:tblLook w:val="04A0" w:firstRow="1" w:lastRow="0" w:firstColumn="1" w:lastColumn="0" w:noHBand="0" w:noVBand="1"/>
-      </w:tblPr>
-      <w:tblGrid>
-        <w:gridCol w:w="4788"/>
-        <w:gridCol w:w="4788"/>
-      </w:tblGrid>
-      <w:tr>
-        <w:tc>
-          <w:tcPr>
-            <w:tcW w:w="4788" w:type="dxa"/>
-          </w:tcPr>
-          <w:p>
-            <w:pPr>
-              <w:jc w:val="center"/>
-              <w:rPr>
-                <w:rFonts w:ascii="Times New Roman" w:hAnsi="Times New Roman" w:cs="Times New Roman"/>
-                <w:b/>
-              </w:rPr>
-            </w:pPr>
-            <w:r>
-              <w:rPr>
-                <w:rFonts w:ascii="Times New Roman" w:hAnsi="Times New Roman" w:cs="Times New Roman"/>
-                <w:b/>
-              </w:rPr>
-              <w:t>Term</w:t>
-            </w:r>
-          </w:p>
-        </w:tc>
-        <w:tc>
-          <w:tcPr>
-            <w:tcW w:w="4788" w:type="dxa"/>
-          </w:tcPr>
-          <w:p>
-            <w:pPr>
-              <w:jc w:val="center"/>
-              <w:rPr>
-                <w:rFonts w:ascii="Times New Roman" w:hAnsi="Times New Roman" w:cs="Times New Roman"/>
-                <w:b/>
-              </w:rPr>
-            </w:pPr>
-            <w:r>
-              <w:rPr>
-                <w:rFonts w:ascii="Times New Roman" w:hAnsi="Times New Roman" w:cs="Times New Roman"/>
-                <w:b/>
-              </w:rPr>
-              <w:t>Definition</w:t>
-            </w:r>
-          </w:p>
-        </w:tc>
-      </w:tr>
-      <w:tr>
-        <w:trPr>
-          <w:trHeight w:val="413"/>
-        </w:trPr>
-        <w:tc>
-          <w:tcPr>
-            <w:tcW w:w="4788" w:type="dxa"/>
-          </w:tcPr>
-          <w:p>
-            <w:pPr>
-              <w:rPr>
-                <w:rFonts w:ascii="Times New Roman" w:hAnsi="Times New Roman" w:cs="Times New Roman"/>
-                <w:sz w:val="24"/>
-                <w:szCs w:val="24"/>
-              </w:rPr>
-            </w:pPr>
-            <w:r>
-              <w:rPr>
-                <w:rFonts w:ascii="Times New Roman" w:hAnsi="Times New Roman" w:cs="Times New Roman"/>
-                <w:sz w:val="24"/>
-                <w:szCs w:val="24"/>
-              </w:rPr>
-              <w:t>d</w:t>
-            </w:r>
-            <w:r>
-              <w:rPr>
-                <w:rFonts w:ascii="Times New Roman" w:hAnsi="Times New Roman" w:cs="Times New Roman"/>
-                <w:sz w:val="24"/>
-                <w:szCs w:val="24"/>
-              </w:rPr>
-              <w:t>evice</w:t>
-            </w:r>
-          </w:p>
-        </w:tc>
-        <w:tc>
-          <w:tcPr>
-            <w:tcW w:w="4788" w:type="dxa"/>
-          </w:tcPr>
-          <w:p>
-            <w:pPr>
-              <w:rPr>
-                <w:rFonts w:ascii="Times New Roman" w:hAnsi="Times New Roman" w:cs="Times New Roman"/>
-                <w:sz w:val="24"/>
-                <w:szCs w:val="24"/>
-              </w:rPr>
-            </w:pPr>
-            <w:r>
-              <w:rPr>
-                <w:rFonts w:ascii="Times New Roman" w:hAnsi="Times New Roman" w:cs="Times New Roman"/>
-                <w:sz w:val="24"/>
-                <w:szCs w:val="24"/>
-              </w:rPr>
-              <w:t>The product will be designed</w:t>
-            </w:r>
-          </w:p>
-        </w:tc>
-      </w:tr>
-      <w:tr>
-        <w:trPr>
-          <w:trHeight w:val="521"/>
-        </w:trPr>
-        <w:tc>
-          <w:tcPr>
-            <w:tcW w:w="4788" w:type="dxa"/>
-          </w:tcPr>
-          <w:p>
-            <w:pPr>
-              <w:rPr>
-                <w:rFonts w:ascii="Times New Roman" w:hAnsi="Times New Roman" w:cs="Times New Roman"/>
-                <w:sz w:val="24"/>
-                <w:szCs w:val="24"/>
-              </w:rPr>
-            </w:pPr>
-            <w:r>
-              <w:rPr>
-                <w:rFonts w:ascii="Times New Roman" w:hAnsi="Times New Roman" w:cs="Times New Roman"/>
-                <w:sz w:val="24"/>
-                <w:szCs w:val="24"/>
-              </w:rPr>
-              <w:t>user</w:t>
-            </w:r>
-          </w:p>
-        </w:tc>
-        <w:tc>
-          <w:tcPr>
-            <w:tcW w:w="4788" w:type="dxa"/>
-          </w:tcPr>
-          <w:p>
-            <w:pPr>
-              <w:rPr>
-                <w:rFonts w:ascii="Times New Roman" w:hAnsi="Times New Roman" w:cs="Times New Roman"/>
-                <w:sz w:val="24"/>
-                <w:szCs w:val="24"/>
-              </w:rPr>
-            </w:pPr>
-            <w:r>
-              <w:rPr>
-                <w:rFonts w:ascii="Times New Roman" w:hAnsi="Times New Roman" w:cs="Times New Roman"/>
-                <w:sz w:val="24"/>
-                <w:szCs w:val="24"/>
-              </w:rPr>
-              <w:t>People use this product</w:t>
-            </w:r>
-          </w:p>
-        </w:tc>
-      </w:tr>
-    </w:tbl>
-    <w:p>
-      <w:pPr>
-        <w:rPr>
-          <w:rFonts w:ascii="Times New Roman" w:hAnsi="Times New Roman" w:cs="Times New Roman"/>
-        </w:rPr>
-      </w:pPr>
     </w:p>
     <w:sectPr>
       <w:headerReference w:type="default" r:id="rId10"/>
@@ -3085,17 +3725,53 @@
   <w:p>
     <w:pPr>
       <w:pStyle w:val="Footer"/>
+      <w:rPr>
+        <w:rFonts w:ascii="Times New Roman" w:hAnsi="Times New Roman" w:cs="Times New Roman"/>
+        <w:sz w:val="24"/>
+        <w:szCs w:val="24"/>
+      </w:rPr>
     </w:pPr>
     <w:r>
+      <w:rPr>
+        <w:rFonts w:ascii="Times New Roman" w:hAnsi="Times New Roman" w:cs="Times New Roman"/>
+        <w:sz w:val="24"/>
+        <w:szCs w:val="24"/>
+      </w:rPr>
       <w:t>Intercom</w:t>
     </w:r>
     <w:r>
+      <w:rPr>
+        <w:rFonts w:ascii="Times New Roman" w:hAnsi="Times New Roman" w:cs="Times New Roman"/>
+        <w:sz w:val="24"/>
+        <w:szCs w:val="24"/>
+      </w:rPr>
       <w:tab/>
       <w:t>Version 1.0</w:t>
     </w:r>
     <w:r>
+      <w:rPr>
+        <w:rFonts w:ascii="Times New Roman" w:hAnsi="Times New Roman" w:cs="Times New Roman"/>
+        <w:sz w:val="24"/>
+        <w:szCs w:val="24"/>
+      </w:rPr>
       <w:tab/>
-      <w:t>10/20/2016</w:t>
+      <w:t>10/2</w:t>
+    </w:r>
+    <w:r>
+      <w:rPr>
+        <w:rFonts w:ascii="Times New Roman" w:hAnsi="Times New Roman" w:cs="Times New Roman"/>
+        <w:sz w:val="24"/>
+        <w:szCs w:val="24"/>
+      </w:rPr>
+      <w:t>5</w:t>
+    </w:r>
+    <w:r>
+      <w:rPr>
+        <w:rFonts w:ascii="Times New Roman" w:hAnsi="Times New Roman" w:cs="Times New Roman"/>
+        <w:sz w:val="24"/>
+        <w:szCs w:val="24"/>
+      </w:rPr>
+      <w:t>/2016</w:t>
     </w:r>
   </w:p>
 </w:ftr>
@@ -4022,6 +4698,119 @@
     </w:lvl>
   </w:abstractNum>
   <w:abstractNum w:abstractNumId="7">
+    <w:nsid w:val="1BD159F1"/>
+    <w:multiLevelType w:val="hybridMultilevel"/>
+    <w:tmpl w:val="2952A204"/>
+    <w:lvl w:ilvl="0" w:tplc="04090001">
+      <w:start w:val="1"/>
+      <w:numFmt w:val="bullet"/>
+      <w:lvlText w:val=""/>
+      <w:lvlJc w:val="left"/>
+      <w:pPr>
+        <w:ind w:left="720" w:hanging="360"/>
+      </w:pPr>
+      <w:rPr>
+        <w:rFonts w:ascii="Symbol" w:hAnsi="Symbol" w:hint="default"/>
+      </w:rPr>
+    </w:lvl>
+    <w:lvl w:ilvl="1" w:tplc="04090003">
+      <w:start w:val="1"/>
+      <w:numFmt w:val="bullet"/>
+      <w:lvlText w:val="o"/>
+      <w:lvlJc w:val="left"/>
+      <w:pPr>
+        <w:ind w:left="1440" w:hanging="360"/>
+      </w:pPr>
+      <w:rPr>
+        <w:rFonts w:ascii="Courier New" w:hAnsi="Courier New" w:cs="Courier New" w:hint="default"/>
+      </w:rPr>
+    </w:lvl>
+    <w:lvl w:ilvl="2" w:tplc="04090003">
+      <w:start w:val="1"/>
+      <w:numFmt w:val="bullet"/>
+      <w:lvlText w:val="o"/>
+      <w:lvlJc w:val="left"/>
+      <w:pPr>
+        <w:ind w:left="2160" w:hanging="360"/>
+      </w:pPr>
+      <w:rPr>
+        <w:rFonts w:ascii="Courier New" w:hAnsi="Courier New" w:cs="Courier New" w:hint="default"/>
+      </w:rPr>
+    </w:lvl>
+    <w:lvl w:ilvl="3" w:tplc="04090001">
+      <w:start w:val="1"/>
+      <w:numFmt w:val="bullet"/>
+      <w:lvlText w:val=""/>
+      <w:lvlJc w:val="left"/>
+      <w:pPr>
+        <w:ind w:left="2880" w:hanging="360"/>
+      </w:pPr>
+      <w:rPr>
+        <w:rFonts w:ascii="Symbol" w:hAnsi="Symbol" w:hint="default"/>
+      </w:rPr>
+    </w:lvl>
+    <w:lvl w:ilvl="4" w:tplc="04090003" w:tentative="1">
+      <w:start w:val="1"/>
+      <w:numFmt w:val="bullet"/>
+      <w:lvlText w:val="o"/>
+      <w:lvlJc w:val="left"/>
+      <w:pPr>
+        <w:ind w:left="3600" w:hanging="360"/>
+      </w:pPr>
+      <w:rPr>
+        <w:rFonts w:ascii="Courier New" w:hAnsi="Courier New" w:cs="Courier New" w:hint="default"/>
+      </w:rPr>
+    </w:lvl>
+    <w:lvl w:ilvl="5" w:tplc="04090005" w:tentative="1">
+      <w:start w:val="1"/>
+      <w:numFmt w:val="bullet"/>
+      <w:lvlText w:val=""/>
+      <w:lvlJc w:val="left"/>
+      <w:pPr>
+        <w:ind w:left="4320" w:hanging="360"/>
+      </w:pPr>
+      <w:rPr>
+        <w:rFonts w:ascii="Wingdings" w:hAnsi="Wingdings" w:hint="default"/>
+      </w:rPr>
+    </w:lvl>
+    <w:lvl w:ilvl="6" w:tplc="04090001" w:tentative="1">
+      <w:start w:val="1"/>
+      <w:numFmt w:val="bullet"/>
+      <w:lvlText w:val=""/>
+      <w:lvlJc w:val="left"/>
+      <w:pPr>
+        <w:ind w:left="5040" w:hanging="360"/>
+      </w:pPr>
+      <w:rPr>
+        <w:rFonts w:ascii="Symbol" w:hAnsi="Symbol" w:hint="default"/>
+      </w:rPr>
+    </w:lvl>
+    <w:lvl w:ilvl="7" w:tplc="04090003" w:tentative="1">
+      <w:start w:val="1"/>
+      <w:numFmt w:val="bullet"/>
+      <w:lvlText w:val="o"/>
+      <w:lvlJc w:val="left"/>
+      <w:pPr>
+        <w:ind w:left="5760" w:hanging="360"/>
+      </w:pPr>
+      <w:rPr>
+        <w:rFonts w:ascii="Courier New" w:hAnsi="Courier New" w:cs="Courier New" w:hint="default"/>
+      </w:rPr>
+    </w:lvl>
+    <w:lvl w:ilvl="8" w:tplc="04090005" w:tentative="1">
+      <w:start w:val="1"/>
+      <w:numFmt w:val="bullet"/>
+      <w:lvlText w:val=""/>
+      <w:lvlJc w:val="left"/>
+      <w:pPr>
+        <w:ind w:left="6480" w:hanging="360"/>
+      </w:pPr>
+      <w:rPr>
+        <w:rFonts w:ascii="Wingdings" w:hAnsi="Wingdings" w:hint="default"/>
+      </w:rPr>
+    </w:lvl>
+  </w:abstractNum>
+  <w:abstractNum w:abstractNumId="8">
     <w:nsid w:val="22E14076"/>
     <w:multiLevelType w:val="multilevel"/>
     <w:tmpl w:val="C71AB3EE"/>
@@ -4142,7 +4931,7 @@
       </w:rPr>
     </w:lvl>
   </w:abstractNum>
-  <w:abstractNum w:abstractNumId="8">
+  <w:abstractNum w:abstractNumId="9">
     <w:nsid w:val="258221E9"/>
     <w:multiLevelType w:val="hybridMultilevel"/>
     <w:tmpl w:val="2D14BF00"/>
@@ -4255,7 +5044,7 @@
       </w:rPr>
     </w:lvl>
   </w:abstractNum>
-  <w:abstractNum w:abstractNumId="9">
+  <w:abstractNum w:abstractNumId="10">
     <w:nsid w:val="269C651F"/>
     <w:multiLevelType w:val="hybridMultilevel"/>
     <w:tmpl w:val="2794DFD6"/>
@@ -4368,7 +5157,7 @@
       </w:rPr>
     </w:lvl>
   </w:abstractNum>
-  <w:abstractNum w:abstractNumId="10">
+  <w:abstractNum w:abstractNumId="11">
     <w:nsid w:val="28186A8B"/>
     <w:multiLevelType w:val="hybridMultilevel"/>
     <w:tmpl w:val="42E49F32"/>
@@ -4481,7 +5270,7 @@
       </w:rPr>
     </w:lvl>
   </w:abstractNum>
-  <w:abstractNum w:abstractNumId="11">
+  <w:abstractNum w:abstractNumId="12">
     <w:nsid w:val="2D402844"/>
     <w:multiLevelType w:val="hybridMultilevel"/>
     <w:tmpl w:val="D410E702"/>
@@ -4594,7 +5383,7 @@
       </w:rPr>
     </w:lvl>
   </w:abstractNum>
-  <w:abstractNum w:abstractNumId="12">
+  <w:abstractNum w:abstractNumId="13">
     <w:nsid w:val="300267B3"/>
     <w:multiLevelType w:val="hybridMultilevel"/>
     <w:tmpl w:val="062E6108"/>
@@ -4707,7 +5496,7 @@
       </w:rPr>
     </w:lvl>
   </w:abstractNum>
-  <w:abstractNum w:abstractNumId="13">
+  <w:abstractNum w:abstractNumId="14">
     <w:nsid w:val="342D6EB6"/>
     <w:multiLevelType w:val="hybridMultilevel"/>
     <w:tmpl w:val="296A3778"/>
@@ -4820,7 +5609,7 @@
       </w:rPr>
     </w:lvl>
   </w:abstractNum>
-  <w:abstractNum w:abstractNumId="14">
+  <w:abstractNum w:abstractNumId="15">
     <w:nsid w:val="34AB40CB"/>
     <w:multiLevelType w:val="hybridMultilevel"/>
     <w:tmpl w:val="E4368358"/>
@@ -4836,7 +5625,7 @@
         <w:rFonts w:ascii="Symbol" w:hAnsi="Symbol" w:hint="default"/>
       </w:rPr>
     </w:lvl>
-    <w:lvl w:ilvl="1" w:tplc="04090003" w:tentative="1">
+    <w:lvl w:ilvl="1" w:tplc="04090003">
       <w:start w:val="1"/>
       <w:numFmt w:val="bullet"/>
       <w:lvlText w:val="o"/>
@@ -4933,7 +5722,7 @@
       </w:rPr>
     </w:lvl>
   </w:abstractNum>
-  <w:abstractNum w:abstractNumId="15">
+  <w:abstractNum w:abstractNumId="16">
     <w:nsid w:val="38D75434"/>
     <w:multiLevelType w:val="hybridMultilevel"/>
     <w:tmpl w:val="221A9990"/>
@@ -5046,7 +5835,7 @@
       </w:rPr>
     </w:lvl>
   </w:abstractNum>
-  <w:abstractNum w:abstractNumId="16">
+  <w:abstractNum w:abstractNumId="17">
     <w:nsid w:val="3A6C0B9E"/>
     <w:multiLevelType w:val="hybridMultilevel"/>
     <w:tmpl w:val="B26C69BC"/>
@@ -5159,7 +5948,7 @@
       </w:rPr>
     </w:lvl>
   </w:abstractNum>
-  <w:abstractNum w:abstractNumId="17">
+  <w:abstractNum w:abstractNumId="18">
     <w:nsid w:val="3B3A72D0"/>
     <w:multiLevelType w:val="hybridMultilevel"/>
     <w:tmpl w:val="C7F80DE0"/>
@@ -5272,7 +6061,7 @@
       </w:rPr>
     </w:lvl>
   </w:abstractNum>
-  <w:abstractNum w:abstractNumId="18">
+  <w:abstractNum w:abstractNumId="19">
     <w:nsid w:val="3C4F70F6"/>
     <w:multiLevelType w:val="hybridMultilevel"/>
     <w:tmpl w:val="94F2706C"/>
@@ -5385,7 +6174,7 @@
       </w:rPr>
     </w:lvl>
   </w:abstractNum>
-  <w:abstractNum w:abstractNumId="19">
+  <w:abstractNum w:abstractNumId="20">
     <w:nsid w:val="3EC14485"/>
     <w:multiLevelType w:val="hybridMultilevel"/>
     <w:tmpl w:val="E2BA8B40"/>
@@ -5498,7 +6287,7 @@
       </w:rPr>
     </w:lvl>
   </w:abstractNum>
-  <w:abstractNum w:abstractNumId="20">
+  <w:abstractNum w:abstractNumId="21">
     <w:nsid w:val="41730FDC"/>
     <w:multiLevelType w:val="hybridMultilevel"/>
     <w:tmpl w:val="5C6ACC5A"/>
@@ -5611,7 +6400,7 @@
       </w:rPr>
     </w:lvl>
   </w:abstractNum>
-  <w:abstractNum w:abstractNumId="21">
+  <w:abstractNum w:abstractNumId="22">
     <w:nsid w:val="43BD6D2B"/>
     <w:multiLevelType w:val="multilevel"/>
     <w:tmpl w:val="3B62B1EE"/>
@@ -5725,7 +6514,7 @@
       </w:rPr>
     </w:lvl>
   </w:abstractNum>
-  <w:abstractNum w:abstractNumId="22">
+  <w:abstractNum w:abstractNumId="23">
     <w:nsid w:val="44187DF9"/>
     <w:multiLevelType w:val="hybridMultilevel"/>
     <w:tmpl w:val="111C9C16"/>
@@ -5838,7 +6627,7 @@
       </w:rPr>
     </w:lvl>
   </w:abstractNum>
-  <w:abstractNum w:abstractNumId="23">
+  <w:abstractNum w:abstractNumId="24">
     <w:nsid w:val="46917499"/>
     <w:multiLevelType w:val="hybridMultilevel"/>
     <w:tmpl w:val="A230B80E"/>
@@ -5951,7 +6740,7 @@
       </w:rPr>
     </w:lvl>
   </w:abstractNum>
-  <w:abstractNum w:abstractNumId="24">
+  <w:abstractNum w:abstractNumId="25">
     <w:nsid w:val="4FE83066"/>
     <w:multiLevelType w:val="hybridMultilevel"/>
     <w:tmpl w:val="FE4C3B06"/>
@@ -6064,7 +6853,7 @@
       </w:rPr>
     </w:lvl>
   </w:abstractNum>
-  <w:abstractNum w:abstractNumId="25">
+  <w:abstractNum w:abstractNumId="26">
     <w:nsid w:val="516F5436"/>
     <w:multiLevelType w:val="hybridMultilevel"/>
     <w:tmpl w:val="AE963BC2"/>
@@ -6177,7 +6966,7 @@
       </w:rPr>
     </w:lvl>
   </w:abstractNum>
-  <w:abstractNum w:abstractNumId="26">
+  <w:abstractNum w:abstractNumId="27">
     <w:nsid w:val="525F5FDF"/>
     <w:multiLevelType w:val="hybridMultilevel"/>
     <w:tmpl w:val="7AAA646C"/>
@@ -6290,7 +7079,7 @@
       </w:rPr>
     </w:lvl>
   </w:abstractNum>
-  <w:abstractNum w:abstractNumId="27">
+  <w:abstractNum w:abstractNumId="28">
     <w:nsid w:val="562752AD"/>
     <w:multiLevelType w:val="hybridMultilevel"/>
     <w:tmpl w:val="16A86B0A"/>
@@ -6403,7 +7192,7 @@
       </w:rPr>
     </w:lvl>
   </w:abstractNum>
-  <w:abstractNum w:abstractNumId="28">
+  <w:abstractNum w:abstractNumId="29">
     <w:nsid w:val="57621036"/>
     <w:multiLevelType w:val="hybridMultilevel"/>
     <w:tmpl w:val="3D9CF474"/>
@@ -6516,7 +7305,120 @@
       </w:rPr>
     </w:lvl>
   </w:abstractNum>
-  <w:abstractNum w:abstractNumId="29">
+  <w:abstractNum w:abstractNumId="30">
+    <w:nsid w:val="5AD90DA7"/>
+    <w:multiLevelType w:val="hybridMultilevel"/>
+    <w:tmpl w:val="FFD89FE0"/>
+    <w:lvl w:ilvl="0" w:tplc="04090001">
+      <w:start w:val="1"/>
+      <w:numFmt w:val="bullet"/>
+      <w:lvlText w:val=""/>
+      <w:lvlJc w:val="left"/>
+      <w:pPr>
+        <w:ind w:left="720" w:hanging="360"/>
+      </w:pPr>
+      <w:rPr>
+        <w:rFonts w:ascii="Symbol" w:hAnsi="Symbol" w:hint="default"/>
+      </w:rPr>
+    </w:lvl>
+    <w:lvl w:ilvl="1" w:tplc="04090003" w:tentative="1">
+      <w:start w:val="1"/>
+      <w:numFmt w:val="bullet"/>
+      <w:lvlText w:val="o"/>
+      <w:lvlJc w:val="left"/>
+      <w:pPr>
+        <w:ind w:left="1440" w:hanging="360"/>
+      </w:pPr>
+      <w:rPr>
+        <w:rFonts w:ascii="Courier New" w:hAnsi="Courier New" w:cs="Courier New" w:hint="default"/>
+      </w:rPr>
+    </w:lvl>
+    <w:lvl w:ilvl="2" w:tplc="04090005" w:tentative="1">
+      <w:start w:val="1"/>
+      <w:numFmt w:val="bullet"/>
+      <w:lvlText w:val=""/>
+      <w:lvlJc w:val="left"/>
+      <w:pPr>
+        <w:ind w:left="2160" w:hanging="360"/>
+      </w:pPr>
+      <w:rPr>
+        <w:rFonts w:ascii="Wingdings" w:hAnsi="Wingdings" w:hint="default"/>
+      </w:rPr>
+    </w:lvl>
+    <w:lvl w:ilvl="3" w:tplc="04090001" w:tentative="1">
+      <w:start w:val="1"/>
+      <w:numFmt w:val="bullet"/>
+      <w:lvlText w:val=""/>
+      <w:lvlJc w:val="left"/>
+      <w:pPr>
+        <w:ind w:left="2880" w:hanging="360"/>
+      </w:pPr>
+      <w:rPr>
+        <w:rFonts w:ascii="Symbol" w:hAnsi="Symbol" w:hint="default"/>
+      </w:rPr>
+    </w:lvl>
+    <w:lvl w:ilvl="4" w:tplc="04090003" w:tentative="1">
+      <w:start w:val="1"/>
+      <w:numFmt w:val="bullet"/>
+      <w:lvlText w:val="o"/>
+      <w:lvlJc w:val="left"/>
+      <w:pPr>
+        <w:ind w:left="3600" w:hanging="360"/>
+      </w:pPr>
+      <w:rPr>
+        <w:rFonts w:ascii="Courier New" w:hAnsi="Courier New" w:cs="Courier New" w:hint="default"/>
+      </w:rPr>
+    </w:lvl>
+    <w:lvl w:ilvl="5" w:tplc="04090005" w:tentative="1">
+      <w:start w:val="1"/>
+      <w:numFmt w:val="bullet"/>
+      <w:lvlText w:val=""/>
+      <w:lvlJc w:val="left"/>
+      <w:pPr>
+        <w:ind w:left="4320" w:hanging="360"/>
+      </w:pPr>
+      <w:rPr>
+        <w:rFonts w:ascii="Wingdings" w:hAnsi="Wingdings" w:hint="default"/>
+      </w:rPr>
+    </w:lvl>
+    <w:lvl w:ilvl="6" w:tplc="04090001" w:tentative="1">
+      <w:start w:val="1"/>
+      <w:numFmt w:val="bullet"/>
+      <w:lvlText w:val=""/>
+      <w:lvlJc w:val="left"/>
+      <w:pPr>
+        <w:ind w:left="5040" w:hanging="360"/>
+      </w:pPr>
+      <w:rPr>
+        <w:rFonts w:ascii="Symbol" w:hAnsi="Symbol" w:hint="default"/>
+      </w:rPr>
+    </w:lvl>
+    <w:lvl w:ilvl="7" w:tplc="04090003" w:tentative="1">
+      <w:start w:val="1"/>
+      <w:numFmt w:val="bullet"/>
+      <w:lvlText w:val="o"/>
+      <w:lvlJc w:val="left"/>
+      <w:pPr>
+        <w:ind w:left="5760" w:hanging="360"/>
+      </w:pPr>
+      <w:rPr>
+        <w:rFonts w:ascii="Courier New" w:hAnsi="Courier New" w:cs="Courier New" w:hint="default"/>
+      </w:rPr>
+    </w:lvl>
+    <w:lvl w:ilvl="8" w:tplc="04090005" w:tentative="1">
+      <w:start w:val="1"/>
+      <w:numFmt w:val="bullet"/>
+      <w:lvlText w:val=""/>
+      <w:lvlJc w:val="left"/>
+      <w:pPr>
+        <w:ind w:left="6480" w:hanging="360"/>
+      </w:pPr>
+      <w:rPr>
+        <w:rFonts w:ascii="Wingdings" w:hAnsi="Wingdings" w:hint="default"/>
+      </w:rPr>
+    </w:lvl>
+  </w:abstractNum>
+  <w:abstractNum w:abstractNumId="31">
     <w:nsid w:val="5EAB1141"/>
     <w:multiLevelType w:val="hybridMultilevel"/>
     <w:tmpl w:val="456C8BC8"/>
@@ -6629,7 +7531,7 @@
       </w:rPr>
     </w:lvl>
   </w:abstractNum>
-  <w:abstractNum w:abstractNumId="30">
+  <w:abstractNum w:abstractNumId="32">
     <w:nsid w:val="63D22F19"/>
     <w:multiLevelType w:val="hybridMultilevel"/>
     <w:tmpl w:val="804689DA"/>
@@ -6645,7 +7547,7 @@
         <w:rFonts w:ascii="Symbol" w:hAnsi="Symbol" w:hint="default"/>
       </w:rPr>
     </w:lvl>
-    <w:lvl w:ilvl="1" w:tplc="04090003" w:tentative="1">
+    <w:lvl w:ilvl="1" w:tplc="04090003">
       <w:start w:val="1"/>
       <w:numFmt w:val="bullet"/>
       <w:lvlText w:val="o"/>
@@ -6742,7 +7644,7 @@
       </w:rPr>
     </w:lvl>
   </w:abstractNum>
-  <w:abstractNum w:abstractNumId="31">
+  <w:abstractNum w:abstractNumId="33">
     <w:nsid w:val="64E90C4B"/>
     <w:multiLevelType w:val="hybridMultilevel"/>
     <w:tmpl w:val="914E06DE"/>
@@ -6855,7 +7757,120 @@
       </w:rPr>
     </w:lvl>
   </w:abstractNum>
-  <w:abstractNum w:abstractNumId="32">
+  <w:abstractNum w:abstractNumId="34">
+    <w:nsid w:val="65B05BF3"/>
+    <w:multiLevelType w:val="hybridMultilevel"/>
+    <w:tmpl w:val="81A8A6F2"/>
+    <w:lvl w:ilvl="0" w:tplc="04090001">
+      <w:start w:val="1"/>
+      <w:numFmt w:val="bullet"/>
+      <w:lvlText w:val=""/>
+      <w:lvlJc w:val="left"/>
+      <w:pPr>
+        <w:ind w:left="720" w:hanging="360"/>
+      </w:pPr>
+      <w:rPr>
+        <w:rFonts w:ascii="Symbol" w:hAnsi="Symbol" w:hint="default"/>
+      </w:rPr>
+    </w:lvl>
+    <w:lvl w:ilvl="1" w:tplc="04090003" w:tentative="1">
+      <w:start w:val="1"/>
+      <w:numFmt w:val="bullet"/>
+      <w:lvlText w:val="o"/>
+      <w:lvlJc w:val="left"/>
+      <w:pPr>
+        <w:ind w:left="1440" w:hanging="360"/>
+      </w:pPr>
+      <w:rPr>
+        <w:rFonts w:ascii="Courier New" w:hAnsi="Courier New" w:cs="Courier New" w:hint="default"/>
+      </w:rPr>
+    </w:lvl>
+    <w:lvl w:ilvl="2" w:tplc="04090005" w:tentative="1">
+      <w:start w:val="1"/>
+      <w:numFmt w:val="bullet"/>
+      <w:lvlText w:val=""/>
+      <w:lvlJc w:val="left"/>
+      <w:pPr>
+        <w:ind w:left="2160" w:hanging="360"/>
+      </w:pPr>
+      <w:rPr>
+        <w:rFonts w:ascii="Wingdings" w:hAnsi="Wingdings" w:hint="default"/>
+      </w:rPr>
+    </w:lvl>
+    <w:lvl w:ilvl="3" w:tplc="04090001" w:tentative="1">
+      <w:start w:val="1"/>
+      <w:numFmt w:val="bullet"/>
+      <w:lvlText w:val=""/>
+      <w:lvlJc w:val="left"/>
+      <w:pPr>
+        <w:ind w:left="2880" w:hanging="360"/>
+      </w:pPr>
+      <w:rPr>
+        <w:rFonts w:ascii="Symbol" w:hAnsi="Symbol" w:hint="default"/>
+      </w:rPr>
+    </w:lvl>
+    <w:lvl w:ilvl="4" w:tplc="04090003" w:tentative="1">
+      <w:start w:val="1"/>
+      <w:numFmt w:val="bullet"/>
+      <w:lvlText w:val="o"/>
+      <w:lvlJc w:val="left"/>
+      <w:pPr>
+        <w:ind w:left="3600" w:hanging="360"/>
+      </w:pPr>
+      <w:rPr>
+        <w:rFonts w:ascii="Courier New" w:hAnsi="Courier New" w:cs="Courier New" w:hint="default"/>
+      </w:rPr>
+    </w:lvl>
+    <w:lvl w:ilvl="5" w:tplc="04090005" w:tentative="1">
+      <w:start w:val="1"/>
+      <w:numFmt w:val="bullet"/>
+      <w:lvlText w:val=""/>
+      <w:lvlJc w:val="left"/>
+      <w:pPr>
+        <w:ind w:left="4320" w:hanging="360"/>
+      </w:pPr>
+      <w:rPr>
+        <w:rFonts w:ascii="Wingdings" w:hAnsi="Wingdings" w:hint="default"/>
+      </w:rPr>
+    </w:lvl>
+    <w:lvl w:ilvl="6" w:tplc="04090001" w:tentative="1">
+      <w:start w:val="1"/>
+      <w:numFmt w:val="bullet"/>
+      <w:lvlText w:val=""/>
+      <w:lvlJc w:val="left"/>
+      <w:pPr>
+        <w:ind w:left="5040" w:hanging="360"/>
+      </w:pPr>
+      <w:rPr>
+        <w:rFonts w:ascii="Symbol" w:hAnsi="Symbol" w:hint="default"/>
+      </w:rPr>
+    </w:lvl>
+    <w:lvl w:ilvl="7" w:tplc="04090003" w:tentative="1">
+      <w:start w:val="1"/>
+      <w:numFmt w:val="bullet"/>
+      <w:lvlText w:val="o"/>
+      <w:lvlJc w:val="left"/>
+      <w:pPr>
+        <w:ind w:left="5760" w:hanging="360"/>
+      </w:pPr>
+      <w:rPr>
+        <w:rFonts w:ascii="Courier New" w:hAnsi="Courier New" w:cs="Courier New" w:hint="default"/>
+      </w:rPr>
+    </w:lvl>
+    <w:lvl w:ilvl="8" w:tplc="04090005" w:tentative="1">
+      <w:start w:val="1"/>
+      <w:numFmt w:val="bullet"/>
+      <w:lvlText w:val=""/>
+      <w:lvlJc w:val="left"/>
+      <w:pPr>
+        <w:ind w:left="6480" w:hanging="360"/>
+      </w:pPr>
+      <w:rPr>
+        <w:rFonts w:ascii="Wingdings" w:hAnsi="Wingdings" w:hint="default"/>
+      </w:rPr>
+    </w:lvl>
+  </w:abstractNum>
+  <w:abstractNum w:abstractNumId="35">
     <w:nsid w:val="69360917"/>
     <w:multiLevelType w:val="hybridMultilevel"/>
     <w:tmpl w:val="79229F86"/>
@@ -6968,14 +7983,127 @@
       </w:rPr>
     </w:lvl>
   </w:abstractNum>
+  <w:abstractNum w:abstractNumId="36">
+    <w:nsid w:val="69890D0A"/>
+    <w:multiLevelType w:val="hybridMultilevel"/>
+    <w:tmpl w:val="DEB433EE"/>
+    <w:lvl w:ilvl="0" w:tplc="04090001">
+      <w:start w:val="1"/>
+      <w:numFmt w:val="bullet"/>
+      <w:lvlText w:val=""/>
+      <w:lvlJc w:val="left"/>
+      <w:pPr>
+        <w:ind w:left="720" w:hanging="360"/>
+      </w:pPr>
+      <w:rPr>
+        <w:rFonts w:ascii="Symbol" w:hAnsi="Symbol" w:hint="default"/>
+      </w:rPr>
+    </w:lvl>
+    <w:lvl w:ilvl="1" w:tplc="04090003" w:tentative="1">
+      <w:start w:val="1"/>
+      <w:numFmt w:val="bullet"/>
+      <w:lvlText w:val="o"/>
+      <w:lvlJc w:val="left"/>
+      <w:pPr>
+        <w:ind w:left="1440" w:hanging="360"/>
+      </w:pPr>
+      <w:rPr>
+        <w:rFonts w:ascii="Courier New" w:hAnsi="Courier New" w:cs="Courier New" w:hint="default"/>
+      </w:rPr>
+    </w:lvl>
+    <w:lvl w:ilvl="2" w:tplc="04090005" w:tentative="1">
+      <w:start w:val="1"/>
+      <w:numFmt w:val="bullet"/>
+      <w:lvlText w:val=""/>
+      <w:lvlJc w:val="left"/>
+      <w:pPr>
+        <w:ind w:left="2160" w:hanging="360"/>
+      </w:pPr>
+      <w:rPr>
+        <w:rFonts w:ascii="Wingdings" w:hAnsi="Wingdings" w:hint="default"/>
+      </w:rPr>
+    </w:lvl>
+    <w:lvl w:ilvl="3" w:tplc="04090001" w:tentative="1">
+      <w:start w:val="1"/>
+      <w:numFmt w:val="bullet"/>
+      <w:lvlText w:val=""/>
+      <w:lvlJc w:val="left"/>
+      <w:pPr>
+        <w:ind w:left="2880" w:hanging="360"/>
+      </w:pPr>
+      <w:rPr>
+        <w:rFonts w:ascii="Symbol" w:hAnsi="Symbol" w:hint="default"/>
+      </w:rPr>
+    </w:lvl>
+    <w:lvl w:ilvl="4" w:tplc="04090003" w:tentative="1">
+      <w:start w:val="1"/>
+      <w:numFmt w:val="bullet"/>
+      <w:lvlText w:val="o"/>
+      <w:lvlJc w:val="left"/>
+      <w:pPr>
+        <w:ind w:left="3600" w:hanging="360"/>
+      </w:pPr>
+      <w:rPr>
+        <w:rFonts w:ascii="Courier New" w:hAnsi="Courier New" w:cs="Courier New" w:hint="default"/>
+      </w:rPr>
+    </w:lvl>
+    <w:lvl w:ilvl="5" w:tplc="04090005" w:tentative="1">
+      <w:start w:val="1"/>
+      <w:numFmt w:val="bullet"/>
+      <w:lvlText w:val=""/>
+      <w:lvlJc w:val="left"/>
+      <w:pPr>
+        <w:ind w:left="4320" w:hanging="360"/>
+      </w:pPr>
+      <w:rPr>
+        <w:rFonts w:ascii="Wingdings" w:hAnsi="Wingdings" w:hint="default"/>
+      </w:rPr>
+    </w:lvl>
+    <w:lvl w:ilvl="6" w:tplc="04090001" w:tentative="1">
+      <w:start w:val="1"/>
+      <w:numFmt w:val="bullet"/>
+      <w:lvlText w:val=""/>
+      <w:lvlJc w:val="left"/>
+      <w:pPr>
+        <w:ind w:left="5040" w:hanging="360"/>
+      </w:pPr>
+      <w:rPr>
+        <w:rFonts w:ascii="Symbol" w:hAnsi="Symbol" w:hint="default"/>
+      </w:rPr>
+    </w:lvl>
+    <w:lvl w:ilvl="7" w:tplc="04090003" w:tentative="1">
+      <w:start w:val="1"/>
+      <w:numFmt w:val="bullet"/>
+      <w:lvlText w:val="o"/>
+      <w:lvlJc w:val="left"/>
+      <w:pPr>
+        <w:ind w:left="5760" w:hanging="360"/>
+      </w:pPr>
+      <w:rPr>
+        <w:rFonts w:ascii="Courier New" w:hAnsi="Courier New" w:cs="Courier New" w:hint="default"/>
+      </w:rPr>
+    </w:lvl>
+    <w:lvl w:ilvl="8" w:tplc="04090005" w:tentative="1">
+      <w:start w:val="1"/>
+      <w:numFmt w:val="bullet"/>
+      <w:lvlText w:val=""/>
+      <w:lvlJc w:val="left"/>
+      <w:pPr>
+        <w:ind w:left="6480" w:hanging="360"/>
+      </w:pPr>
+      <w:rPr>
+        <w:rFonts w:ascii="Wingdings" w:hAnsi="Wingdings" w:hint="default"/>
+      </w:rPr>
+    </w:lvl>
+  </w:abstractNum>
   <w:num w:numId="1">
-    <w:abstractNumId w:val="7"/>
+    <w:abstractNumId w:val="8"/>
   </w:num>
   <w:num w:numId="2">
-    <w:abstractNumId w:val="27"/>
+    <w:abstractNumId w:val="28"/>
   </w:num>
   <w:num w:numId="3">
-    <w:abstractNumId w:val="8"/>
+    <w:abstractNumId w:val="9"/>
   </w:num>
   <w:num w:numId="4">
     <w:abstractNumId w:val="6"/>
@@ -6984,91 +8112,103 @@
     <w:abstractNumId w:val="6"/>
   </w:num>
   <w:num w:numId="6">
-    <w:abstractNumId w:val="17"/>
+    <w:abstractNumId w:val="18"/>
   </w:num>
   <w:num w:numId="7">
-    <w:abstractNumId w:val="28"/>
+    <w:abstractNumId w:val="29"/>
   </w:num>
   <w:num w:numId="8">
-    <w:abstractNumId w:val="20"/>
+    <w:abstractNumId w:val="21"/>
   </w:num>
   <w:num w:numId="9">
     <w:abstractNumId w:val="5"/>
   </w:num>
   <w:num w:numId="10">
-    <w:abstractNumId w:val="23"/>
+    <w:abstractNumId w:val="24"/>
   </w:num>
   <w:num w:numId="11">
-    <w:abstractNumId w:val="26"/>
+    <w:abstractNumId w:val="27"/>
   </w:num>
   <w:num w:numId="12">
-    <w:abstractNumId w:val="25"/>
+    <w:abstractNumId w:val="26"/>
   </w:num>
   <w:num w:numId="13">
     <w:abstractNumId w:val="1"/>
   </w:num>
   <w:num w:numId="14">
-    <w:abstractNumId w:val="10"/>
+    <w:abstractNumId w:val="11"/>
   </w:num>
   <w:num w:numId="15">
     <w:abstractNumId w:val="2"/>
   </w:num>
   <w:num w:numId="16">
-    <w:abstractNumId w:val="16"/>
+    <w:abstractNumId w:val="17"/>
   </w:num>
   <w:num w:numId="17">
-    <w:abstractNumId w:val="31"/>
+    <w:abstractNumId w:val="33"/>
   </w:num>
   <w:num w:numId="18">
     <w:abstractNumId w:val="4"/>
   </w:num>
   <w:num w:numId="19">
-    <w:abstractNumId w:val="21"/>
+    <w:abstractNumId w:val="22"/>
   </w:num>
   <w:num w:numId="20">
-    <w:abstractNumId w:val="18"/>
+    <w:abstractNumId w:val="19"/>
   </w:num>
   <w:num w:numId="21">
     <w:abstractNumId w:val="3"/>
   </w:num>
   <w:num w:numId="22">
-    <w:abstractNumId w:val="19"/>
+    <w:abstractNumId w:val="20"/>
   </w:num>
   <w:num w:numId="23">
-    <w:abstractNumId w:val="9"/>
+    <w:abstractNumId w:val="10"/>
   </w:num>
   <w:num w:numId="24">
-    <w:abstractNumId w:val="29"/>
+    <w:abstractNumId w:val="31"/>
   </w:num>
   <w:num w:numId="25">
-    <w:abstractNumId w:val="24"/>
+    <w:abstractNumId w:val="25"/>
   </w:num>
   <w:num w:numId="26">
-    <w:abstractNumId w:val="13"/>
+    <w:abstractNumId w:val="14"/>
   </w:num>
   <w:num w:numId="27">
-    <w:abstractNumId w:val="30"/>
+    <w:abstractNumId w:val="32"/>
   </w:num>
   <w:num w:numId="28">
-    <w:abstractNumId w:val="11"/>
+    <w:abstractNumId w:val="12"/>
   </w:num>
   <w:num w:numId="29">
     <w:abstractNumId w:val="0"/>
   </w:num>
   <w:num w:numId="30">
-    <w:abstractNumId w:val="22"/>
+    <w:abstractNumId w:val="23"/>
   </w:num>
   <w:num w:numId="31">
+    <w:abstractNumId w:val="16"/>
+  </w:num>
+  <w:num w:numId="32">
+    <w:abstractNumId w:val="13"/>
+  </w:num>
+  <w:num w:numId="33">
     <w:abstractNumId w:val="15"/>
   </w:num>
-  <w:num w:numId="32">
-    <w:abstractNumId w:val="12"/>
+  <w:num w:numId="34">
+    <w:abstractNumId w:val="35"/>
   </w:num>
-  <w:num w:numId="33">
-    <w:abstractNumId w:val="14"/>
+  <w:num w:numId="35">
+    <w:abstractNumId w:val="34"/>
   </w:num>
-  <w:num w:numId="34">
-    <w:abstractNumId w:val="32"/>
+  <w:num w:numId="36">
+    <w:abstractNumId w:val="30"/>
+  </w:num>
+  <w:num w:numId="37">
+    <w:abstractNumId w:val="36"/>
+  </w:num>
+  <w:num w:numId="38">
+    <w:abstractNumId w:val="7"/>
   </w:num>
 </w:numbering>
 </file>
@@ -8847,7 +9987,7 @@
 </file>
 
 <file path=customXml/itemProps1.xml><?xml version="1.0" encoding="utf-8"?>
-<ds:datastoreItem xmlns:ds="http://schemas.openxmlformats.org/officeDocument/2006/customXml" ds:itemID="{96116BF5-1209-4B93-AE37-B56C84635C0E}">
+<ds:datastoreItem xmlns:ds="http://schemas.openxmlformats.org/officeDocument/2006/customXml" ds:itemID="{F194CCF5-B4CD-4522-8E67-79151140790E}">
   <ds:schemaRefs>
     <ds:schemaRef ds:uri="http://schemas.openxmlformats.org/officeDocument/2006/bibliography"/>
   </ds:schemaRefs>

</xml_diff>